<commit_message>
signup front end design
</commit_message>
<xml_diff>
--- a/codingStandard (1).docx
+++ b/codingStandard (1).docx
@@ -817,8 +817,6 @@
           <w:szCs w:val="40"/>
         </w:rPr>
       </w:pPr>
-      <w:bookmarkStart w:id="0" w:name="_GoBack"/>
-      <w:bookmarkEnd w:id="0"/>
       <w:r>
         <w:rPr>
           <w:rFonts w:ascii="Bell MT" w:eastAsia="Times New Roman" w:hAnsi="Bell MT" w:cs="Segoe UI"/>
@@ -2448,14 +2446,2395 @@
     <w:p>
       <w:pPr>
         <w:shd w:val="clear" w:color="auto" w:fill="FFFFFF"/>
-        <w:spacing w:before="100" w:beforeAutospacing="1" w:after="100" w:afterAutospacing="1" w:line="240" w:lineRule="auto"/>
-        <w:rPr>
-          <w:rFonts w:ascii="Bell MT" w:hAnsi="Bell MT"/>
-          <w:color w:val="000000"/>
-          <w:sz w:val="32"/>
-          <w:szCs w:val="32"/>
-        </w:rPr>
-      </w:pPr>
+        <w:spacing w:before="150" w:after="150" w:line="240" w:lineRule="auto"/>
+        <w:jc w:val="center"/>
+        <w:outlineLvl w:val="1"/>
+        <w:rPr>
+          <w:rFonts w:ascii="Bell MT" w:eastAsia="Times New Roman" w:hAnsi="Bell MT" w:cs="Segoe UI"/>
+          <w:b/>
+          <w:bCs/>
+          <w:color w:val="000000"/>
+          <w:sz w:val="32"/>
+          <w:szCs w:val="32"/>
+        </w:rPr>
+      </w:pPr>
+      <w:r>
+        <w:rPr>
+          <w:rFonts w:ascii="Bell MT" w:eastAsia="Times New Roman" w:hAnsi="Bell MT" w:cs="Segoe UI"/>
+          <w:b/>
+          <w:bCs/>
+          <w:color w:val="000000"/>
+          <w:sz w:val="32"/>
+          <w:szCs w:val="32"/>
+        </w:rPr>
+        <w:t>Grammar</w:t>
+      </w:r>
+    </w:p>
+    <w:p>
+      <w:pPr>
+        <w:numPr>
+          <w:ilvl w:val="0"/>
+          <w:numId w:val="6"/>
+        </w:numPr>
+        <w:shd w:val="clear" w:color="auto" w:fill="FFFFFF"/>
+        <w:spacing w:before="100" w:beforeAutospacing="1" w:after="100" w:afterAutospacing="1" w:line="240" w:lineRule="auto"/>
+        <w:rPr>
+          <w:rFonts w:ascii="Bell MT" w:eastAsia="Times New Roman" w:hAnsi="Bell MT" w:cs="Times New Roman"/>
+          <w:color w:val="000000"/>
+          <w:sz w:val="32"/>
+          <w:szCs w:val="32"/>
+        </w:rPr>
+      </w:pPr>
+      <w:r>
+        <w:rPr>
+          <w:rFonts w:ascii="Bell MT" w:eastAsia="Times New Roman" w:hAnsi="Bell MT" w:cs="Times New Roman"/>
+          <w:color w:val="000000"/>
+          <w:sz w:val="32"/>
+          <w:szCs w:val="32"/>
+        </w:rPr>
+        <w:t>All declaration statement ends with a semicolon.</w:t>
+      </w:r>
+    </w:p>
+    <w:p>
+      <w:pPr>
+        <w:numPr>
+          <w:ilvl w:val="0"/>
+          <w:numId w:val="6"/>
+        </w:numPr>
+        <w:shd w:val="clear" w:color="auto" w:fill="FFFFFF"/>
+        <w:spacing w:before="100" w:beforeAutospacing="1" w:after="100" w:afterAutospacing="1" w:line="240" w:lineRule="auto"/>
+        <w:rPr>
+          <w:rFonts w:ascii="Bell MT" w:eastAsia="Times New Roman" w:hAnsi="Bell MT" w:cs="Times New Roman"/>
+          <w:color w:val="000000"/>
+          <w:sz w:val="32"/>
+          <w:szCs w:val="32"/>
+        </w:rPr>
+      </w:pPr>
+      <w:r>
+        <w:rPr>
+          <w:rFonts w:ascii="Bell MT" w:eastAsia="Times New Roman" w:hAnsi="Bell MT" w:cs="Times New Roman"/>
+          <w:color w:val="000000"/>
+          <w:sz w:val="32"/>
+          <w:szCs w:val="32"/>
+        </w:rPr>
+        <w:t>We use two spaces instead of tabs (tab) – as This is the only way to ensure a consistent approach to show in all environments.</w:t>
+      </w:r>
+    </w:p>
+    <w:p>
+      <w:pPr>
+        <w:numPr>
+          <w:ilvl w:val="0"/>
+          <w:numId w:val="6"/>
+        </w:numPr>
+        <w:shd w:val="clear" w:color="auto" w:fill="FFFFFF"/>
+        <w:spacing w:before="100" w:beforeAutospacing="1" w:after="100" w:afterAutospacing="1" w:line="240" w:lineRule="auto"/>
+        <w:rPr>
+          <w:rFonts w:ascii="Bell MT" w:eastAsia="Times New Roman" w:hAnsi="Bell MT" w:cs="Times New Roman"/>
+          <w:color w:val="000000"/>
+          <w:sz w:val="32"/>
+          <w:szCs w:val="32"/>
+        </w:rPr>
+      </w:pPr>
+      <w:r>
+        <w:rPr>
+          <w:rFonts w:ascii="Bell MT" w:eastAsia="Times New Roman" w:hAnsi="Bell MT" w:cs="Times New Roman"/>
+          <w:color w:val="000000"/>
+          <w:sz w:val="32"/>
+          <w:szCs w:val="32"/>
+        </w:rPr>
+        <w:t>When the selector is grouped separately on a line selector.</w:t>
+      </w:r>
+    </w:p>
+    <w:p>
+      <w:pPr>
+        <w:numPr>
+          <w:ilvl w:val="0"/>
+          <w:numId w:val="6"/>
+        </w:numPr>
+        <w:shd w:val="clear" w:color="auto" w:fill="FFFFFF"/>
+        <w:spacing w:before="100" w:beforeAutospacing="1" w:after="100" w:afterAutospacing="1" w:line="240" w:lineRule="auto"/>
+        <w:rPr>
+          <w:rFonts w:ascii="Bell MT" w:eastAsia="Times New Roman" w:hAnsi="Bell MT" w:cs="Times New Roman"/>
+          <w:color w:val="000000"/>
+          <w:sz w:val="32"/>
+          <w:szCs w:val="32"/>
+        </w:rPr>
+      </w:pPr>
+      <w:r>
+        <w:rPr>
+          <w:rFonts w:ascii="Bell MT" w:eastAsia="Times New Roman" w:hAnsi="Bell MT" w:cs="Times New Roman"/>
+          <w:color w:val="000000"/>
+          <w:sz w:val="32"/>
+          <w:szCs w:val="32"/>
+        </w:rPr>
+        <w:t>For code readability, in front of the block each statement is braced to add a space.</w:t>
+      </w:r>
+    </w:p>
+    <w:p>
+      <w:pPr>
+        <w:numPr>
+          <w:ilvl w:val="0"/>
+          <w:numId w:val="6"/>
+        </w:numPr>
+        <w:shd w:val="clear" w:color="auto" w:fill="FFFFFF"/>
+        <w:spacing w:before="100" w:beforeAutospacing="1" w:after="100" w:afterAutospacing="1" w:line="240" w:lineRule="auto"/>
+        <w:rPr>
+          <w:rFonts w:ascii="Bell MT" w:eastAsia="Times New Roman" w:hAnsi="Bell MT" w:cs="Times New Roman"/>
+          <w:color w:val="000000"/>
+          <w:sz w:val="32"/>
+          <w:szCs w:val="32"/>
+        </w:rPr>
+      </w:pPr>
+      <w:r>
+        <w:rPr>
+          <w:rFonts w:ascii="Bell MT" w:eastAsia="Times New Roman" w:hAnsi="Bell MT" w:cs="Times New Roman"/>
+          <w:color w:val="000000"/>
+          <w:sz w:val="32"/>
+          <w:szCs w:val="32"/>
+        </w:rPr>
+        <w:t>Braced block statement alone makes the trip.</w:t>
+      </w:r>
+    </w:p>
+    <w:p>
+      <w:pPr>
+        <w:numPr>
+          <w:ilvl w:val="0"/>
+          <w:numId w:val="6"/>
+        </w:numPr>
+        <w:shd w:val="clear" w:color="auto" w:fill="FFFFFF"/>
+        <w:spacing w:before="100" w:beforeAutospacing="1" w:after="100" w:afterAutospacing="1" w:line="240" w:lineRule="auto"/>
+        <w:rPr>
+          <w:rFonts w:ascii="Bell MT" w:eastAsia="Times New Roman" w:hAnsi="Bell MT" w:cs="Times New Roman"/>
+          <w:color w:val="000000"/>
+          <w:sz w:val="32"/>
+          <w:szCs w:val="32"/>
+        </w:rPr>
+      </w:pPr>
+      <w:r>
+        <w:rPr>
+          <w:rFonts w:ascii="Bell MT" w:eastAsia="Times New Roman" w:hAnsi="Bell MT" w:cs="Times New Roman"/>
+          <w:color w:val="000000"/>
+          <w:sz w:val="32"/>
+          <w:szCs w:val="32"/>
+        </w:rPr>
+        <w:t>Each statement in the statement after inserts a space.</w:t>
+      </w:r>
+    </w:p>
+    <w:p>
+      <w:pPr>
+        <w:numPr>
+          <w:ilvl w:val="0"/>
+          <w:numId w:val="6"/>
+        </w:numPr>
+        <w:shd w:val="clear" w:color="auto" w:fill="FFFFFF"/>
+        <w:spacing w:before="100" w:beforeAutospacing="1" w:after="100" w:afterAutospacing="1" w:line="240" w:lineRule="auto"/>
+        <w:rPr>
+          <w:rFonts w:ascii="Bell MT" w:eastAsia="Times New Roman" w:hAnsi="Bell MT" w:cs="Times New Roman"/>
+          <w:color w:val="000000"/>
+          <w:sz w:val="32"/>
+          <w:szCs w:val="32"/>
+        </w:rPr>
+      </w:pPr>
+      <w:r>
+        <w:rPr>
+          <w:rFonts w:ascii="Bell MT" w:eastAsia="Times New Roman" w:hAnsi="Bell MT" w:cs="Times New Roman"/>
+          <w:color w:val="000000"/>
+          <w:sz w:val="32"/>
+          <w:szCs w:val="32"/>
+        </w:rPr>
+        <w:t>In order to obtain more accurate error reporting, each statements are on separate line.</w:t>
+      </w:r>
+    </w:p>
+    <w:p>
+      <w:pPr>
+        <w:numPr>
+          <w:ilvl w:val="0"/>
+          <w:numId w:val="6"/>
+        </w:numPr>
+        <w:shd w:val="clear" w:color="auto" w:fill="FFFFFF"/>
+        <w:spacing w:before="100" w:beforeAutospacing="1" w:after="100" w:afterAutospacing="1" w:line="240" w:lineRule="auto"/>
+        <w:rPr>
+          <w:rFonts w:ascii="Bell MT" w:eastAsia="Times New Roman" w:hAnsi="Bell MT" w:cs="Times New Roman"/>
+          <w:color w:val="000000"/>
+          <w:sz w:val="32"/>
+          <w:szCs w:val="32"/>
+        </w:rPr>
+      </w:pPr>
+      <w:r>
+        <w:rPr>
+          <w:rFonts w:ascii="Bell MT" w:eastAsia="Times New Roman" w:hAnsi="Bell MT" w:cs="Times New Roman"/>
+          <w:color w:val="000000"/>
+          <w:sz w:val="32"/>
+          <w:szCs w:val="32"/>
+        </w:rPr>
+        <w:t>For property values separated by commas, each comma is inserted into a space.</w:t>
+      </w:r>
+    </w:p>
+    <w:p>
+      <w:pPr>
+        <w:numPr>
+          <w:ilvl w:val="0"/>
+          <w:numId w:val="6"/>
+        </w:numPr>
+        <w:shd w:val="clear" w:color="auto" w:fill="FFFFFF"/>
+        <w:spacing w:before="100" w:beforeAutospacing="1" w:after="100" w:afterAutospacing="1" w:line="240" w:lineRule="auto"/>
+        <w:rPr>
+          <w:rFonts w:ascii="Bell MT" w:eastAsia="Times New Roman" w:hAnsi="Bell MT" w:cs="Times New Roman"/>
+          <w:color w:val="000000"/>
+          <w:sz w:val="32"/>
+          <w:szCs w:val="32"/>
+        </w:rPr>
+      </w:pPr>
+      <w:r>
+        <w:rPr>
+          <w:rFonts w:ascii="Bell MT" w:eastAsia="Times New Roman" w:hAnsi="Bell MT" w:cs="Times New Roman"/>
+          <w:color w:val="000000"/>
+          <w:sz w:val="32"/>
+          <w:szCs w:val="32"/>
+        </w:rPr>
+        <w:t>We didn’t use </w:t>
+      </w:r>
+      <w:r>
+        <w:rPr>
+          <w:rFonts w:ascii="Bell MT" w:eastAsia="Times New Roman" w:hAnsi="Bell MT" w:cs="Courier New"/>
+          <w:color w:val="000000" w:themeColor="text1"/>
+          <w:sz w:val="32"/>
+          <w:szCs w:val="32"/>
+          <w:shd w:val="clear" w:color="auto" w:fill="F7F7F9"/>
+        </w:rPr>
+        <w:t>rgb()</w:t>
+      </w:r>
+      <w:r>
+        <w:rPr>
+          <w:rFonts w:ascii="Bell MT" w:eastAsia="Times New Roman" w:hAnsi="Bell MT" w:cs="Times New Roman"/>
+          <w:color w:val="000000" w:themeColor="text1"/>
+          <w:sz w:val="32"/>
+          <w:szCs w:val="32"/>
+        </w:rPr>
+        <w:t>, </w:t>
+      </w:r>
+      <w:r>
+        <w:rPr>
+          <w:rFonts w:ascii="Bell MT" w:eastAsia="Times New Roman" w:hAnsi="Bell MT" w:cs="Courier New"/>
+          <w:color w:val="000000" w:themeColor="text1"/>
+          <w:sz w:val="32"/>
+          <w:szCs w:val="32"/>
+          <w:shd w:val="clear" w:color="auto" w:fill="F7F7F9"/>
+        </w:rPr>
+        <w:t>rgba()</w:t>
+      </w:r>
+      <w:r>
+        <w:rPr>
+          <w:rFonts w:ascii="Bell MT" w:eastAsia="Times New Roman" w:hAnsi="Bell MT" w:cs="Times New Roman"/>
+          <w:color w:val="000000" w:themeColor="text1"/>
+          <w:sz w:val="32"/>
+          <w:szCs w:val="32"/>
+        </w:rPr>
+        <w:t>, </w:t>
+      </w:r>
+      <w:r>
+        <w:rPr>
+          <w:rFonts w:ascii="Bell MT" w:eastAsia="Times New Roman" w:hAnsi="Bell MT" w:cs="Courier New"/>
+          <w:color w:val="000000" w:themeColor="text1"/>
+          <w:sz w:val="32"/>
+          <w:szCs w:val="32"/>
+          <w:shd w:val="clear" w:color="auto" w:fill="F7F7F9"/>
+        </w:rPr>
+        <w:t>hsl()</w:t>
+      </w:r>
+      <w:r>
+        <w:rPr>
+          <w:rFonts w:ascii="Bell MT" w:eastAsia="Times New Roman" w:hAnsi="Bell MT" w:cs="Times New Roman"/>
+          <w:color w:val="000000" w:themeColor="text1"/>
+          <w:sz w:val="32"/>
+          <w:szCs w:val="32"/>
+        </w:rPr>
+        <w:t>, </w:t>
+      </w:r>
+      <w:r>
+        <w:rPr>
+          <w:rFonts w:ascii="Bell MT" w:eastAsia="Times New Roman" w:hAnsi="Bell MT" w:cs="Courier New"/>
+          <w:color w:val="000000" w:themeColor="text1"/>
+          <w:sz w:val="32"/>
+          <w:szCs w:val="32"/>
+          <w:shd w:val="clear" w:color="auto" w:fill="F7F7F9"/>
+        </w:rPr>
+        <w:t>hsla()</w:t>
+      </w:r>
+      <w:r>
+        <w:rPr>
+          <w:rFonts w:ascii="Bell MT" w:eastAsia="Times New Roman" w:hAnsi="Bell MT" w:cs="Times New Roman"/>
+          <w:color w:val="000000" w:themeColor="text1"/>
+          <w:sz w:val="32"/>
+          <w:szCs w:val="32"/>
+        </w:rPr>
+        <w:t> or </w:t>
+      </w:r>
+      <w:r>
+        <w:rPr>
+          <w:rFonts w:ascii="Bell MT" w:eastAsia="Times New Roman" w:hAnsi="Bell MT" w:cs="Courier New"/>
+          <w:color w:val="000000" w:themeColor="text1"/>
+          <w:sz w:val="32"/>
+          <w:szCs w:val="32"/>
+          <w:shd w:val="clear" w:color="auto" w:fill="F7F7F9"/>
+        </w:rPr>
+        <w:t>rect()</w:t>
+      </w:r>
+      <w:r>
+        <w:rPr>
+          <w:rFonts w:ascii="Bell MT" w:eastAsia="Times New Roman" w:hAnsi="Bell MT" w:cs="Times New Roman"/>
+          <w:color w:val="000000" w:themeColor="text1"/>
+          <w:sz w:val="32"/>
+          <w:szCs w:val="32"/>
+        </w:rPr>
+        <w:t> </w:t>
+      </w:r>
+      <w:r>
+        <w:rPr>
+          <w:rFonts w:ascii="Bell MT" w:eastAsia="Times New Roman" w:hAnsi="Bell MT" w:cs="Times New Roman"/>
+          <w:color w:val="000000"/>
+          <w:sz w:val="32"/>
+          <w:szCs w:val="32"/>
+        </w:rPr>
+        <w:t>behind the </w:t>
+      </w:r>
+      <w:r>
+        <w:rPr>
+          <w:rFonts w:ascii="Bell MT" w:eastAsia="Times New Roman" w:hAnsi="Bell MT" w:cs="Times New Roman"/>
+          <w:i/>
+          <w:iCs/>
+          <w:color w:val="000000"/>
+          <w:sz w:val="32"/>
+          <w:szCs w:val="32"/>
+        </w:rPr>
+        <w:t>internal</w:t>
+      </w:r>
+      <w:r>
+        <w:rPr>
+          <w:rFonts w:ascii="Bell MT" w:eastAsia="Times New Roman" w:hAnsi="Bell MT" w:cs="Times New Roman"/>
+          <w:color w:val="000000"/>
+          <w:sz w:val="32"/>
+          <w:szCs w:val="32"/>
+        </w:rPr>
+        <w:t xml:space="preserve"> values comma insert a space. </w:t>
+      </w:r>
+    </w:p>
+    <w:p>
+      <w:pPr>
+        <w:numPr>
+          <w:ilvl w:val="0"/>
+          <w:numId w:val="6"/>
+        </w:numPr>
+        <w:shd w:val="clear" w:color="auto" w:fill="FFFFFF"/>
+        <w:spacing w:before="100" w:beforeAutospacing="1" w:after="100" w:afterAutospacing="1" w:line="240" w:lineRule="auto"/>
+        <w:rPr>
+          <w:rFonts w:ascii="Bell MT" w:eastAsia="Times New Roman" w:hAnsi="Bell MT" w:cs="Times New Roman"/>
+          <w:color w:val="000000"/>
+          <w:sz w:val="32"/>
+          <w:szCs w:val="32"/>
+        </w:rPr>
+      </w:pPr>
+      <w:r>
+        <w:rPr>
+          <w:rFonts w:ascii="Bell MT" w:eastAsia="Times New Roman" w:hAnsi="Bell MT" w:cs="Times New Roman"/>
+          <w:color w:val="000000"/>
+          <w:sz w:val="32"/>
+          <w:szCs w:val="32"/>
+        </w:rPr>
+        <w:lastRenderedPageBreak/>
+        <w:t>For the color attribute value or parameter it’s omitted less than 1 in front of the decimal 0.</w:t>
+      </w:r>
+    </w:p>
+    <w:p>
+      <w:pPr>
+        <w:numPr>
+          <w:ilvl w:val="0"/>
+          <w:numId w:val="6"/>
+        </w:numPr>
+        <w:shd w:val="clear" w:color="auto" w:fill="FFFFFF"/>
+        <w:spacing w:before="100" w:beforeAutospacing="1" w:after="100" w:afterAutospacing="1" w:line="240" w:lineRule="auto"/>
+        <w:rPr>
+          <w:rFonts w:ascii="Bell MT" w:eastAsia="Times New Roman" w:hAnsi="Bell MT" w:cs="Times New Roman"/>
+          <w:color w:val="000000"/>
+          <w:sz w:val="32"/>
+          <w:szCs w:val="32"/>
+        </w:rPr>
+      </w:pPr>
+      <w:r>
+        <w:rPr>
+          <w:rFonts w:ascii="Bell MT" w:eastAsia="Times New Roman" w:hAnsi="Bell MT" w:cs="Times New Roman"/>
+          <w:color w:val="000000"/>
+          <w:sz w:val="32"/>
+          <w:szCs w:val="32"/>
+        </w:rPr>
+        <w:t>Hexadecimal values are all lowercase, for example, </w:t>
+      </w:r>
+      <w:r>
+        <w:rPr>
+          <w:rFonts w:ascii="Bell MT" w:eastAsia="Times New Roman" w:hAnsi="Bell MT" w:cs="Courier New"/>
+          <w:color w:val="000000" w:themeColor="text1"/>
+          <w:sz w:val="32"/>
+          <w:szCs w:val="32"/>
+          <w:shd w:val="clear" w:color="auto" w:fill="F7F7F9"/>
+        </w:rPr>
+        <w:t>#fff</w:t>
+      </w:r>
+      <w:r>
+        <w:rPr>
+          <w:rFonts w:ascii="Bell MT" w:eastAsia="Times New Roman" w:hAnsi="Bell MT" w:cs="Times New Roman"/>
+          <w:color w:val="000000"/>
+          <w:sz w:val="32"/>
+          <w:szCs w:val="32"/>
+        </w:rPr>
+        <w:t>. When scanning a document, lowercase characters easy to distinguish, because their form is more easily distinguishable.</w:t>
+      </w:r>
+    </w:p>
+    <w:p>
+      <w:pPr>
+        <w:numPr>
+          <w:ilvl w:val="0"/>
+          <w:numId w:val="6"/>
+        </w:numPr>
+        <w:shd w:val="clear" w:color="auto" w:fill="FFFFFF"/>
+        <w:spacing w:before="100" w:beforeAutospacing="1" w:after="100" w:afterAutospacing="1" w:line="240" w:lineRule="auto"/>
+        <w:rPr>
+          <w:rFonts w:ascii="Bell MT" w:eastAsia="Times New Roman" w:hAnsi="Bell MT" w:cs="Times New Roman"/>
+          <w:color w:val="000000"/>
+          <w:sz w:val="32"/>
+          <w:szCs w:val="32"/>
+        </w:rPr>
+      </w:pPr>
+      <w:r>
+        <w:rPr>
+          <w:rFonts w:ascii="Bell MT" w:eastAsia="Times New Roman" w:hAnsi="Bell MT" w:cs="Times New Roman"/>
+          <w:color w:val="000000"/>
+          <w:sz w:val="32"/>
+          <w:szCs w:val="32"/>
+        </w:rPr>
+        <w:t>Used a  short form of the hexadecimal value, for example, with </w:t>
+      </w:r>
+      <w:r>
+        <w:rPr>
+          <w:rFonts w:ascii="Bell MT" w:eastAsia="Times New Roman" w:hAnsi="Bell MT" w:cs="Courier New"/>
+          <w:color w:val="000000" w:themeColor="text1"/>
+          <w:sz w:val="32"/>
+          <w:szCs w:val="32"/>
+          <w:shd w:val="clear" w:color="auto" w:fill="F7F7F9"/>
+        </w:rPr>
+        <w:t>#fff</w:t>
+      </w:r>
+      <w:r>
+        <w:rPr>
+          <w:rFonts w:ascii="Bell MT" w:eastAsia="Times New Roman" w:hAnsi="Bell MT" w:cs="Times New Roman"/>
+          <w:color w:val="000000" w:themeColor="text1"/>
+          <w:sz w:val="32"/>
+          <w:szCs w:val="32"/>
+        </w:rPr>
+        <w:t> </w:t>
+      </w:r>
+      <w:r>
+        <w:rPr>
+          <w:rFonts w:ascii="Bell MT" w:eastAsia="Times New Roman" w:hAnsi="Bell MT" w:cs="Times New Roman"/>
+          <w:color w:val="000000"/>
+          <w:sz w:val="32"/>
+          <w:szCs w:val="32"/>
+        </w:rPr>
+        <w:t>instead of </w:t>
+      </w:r>
+      <w:r>
+        <w:rPr>
+          <w:rFonts w:ascii="Bell MT" w:eastAsia="Times New Roman" w:hAnsi="Bell MT" w:cs="Courier New"/>
+          <w:color w:val="000000" w:themeColor="text1"/>
+          <w:sz w:val="32"/>
+          <w:szCs w:val="32"/>
+          <w:shd w:val="clear" w:color="auto" w:fill="F7F7F9"/>
+        </w:rPr>
+        <w:t>#ffffff</w:t>
+      </w:r>
+      <w:r>
+        <w:rPr>
+          <w:rFonts w:ascii="Bell MT" w:eastAsia="Times New Roman" w:hAnsi="Bell MT" w:cs="Times New Roman"/>
+          <w:color w:val="000000" w:themeColor="text1"/>
+          <w:sz w:val="32"/>
+          <w:szCs w:val="32"/>
+        </w:rPr>
+        <w:t> </w:t>
+      </w:r>
+      <w:r>
+        <w:rPr>
+          <w:rFonts w:ascii="Bell MT" w:eastAsia="Times New Roman" w:hAnsi="Bell MT" w:cs="Times New Roman"/>
+          <w:color w:val="000000"/>
+          <w:sz w:val="32"/>
+          <w:szCs w:val="32"/>
+        </w:rPr>
+        <w:t>.</w:t>
+      </w:r>
+    </w:p>
+    <w:p>
+      <w:pPr>
+        <w:numPr>
+          <w:ilvl w:val="0"/>
+          <w:numId w:val="6"/>
+        </w:numPr>
+        <w:shd w:val="clear" w:color="auto" w:fill="FFFFFF"/>
+        <w:spacing w:before="100" w:beforeAutospacing="1" w:after="100" w:afterAutospacing="1" w:line="240" w:lineRule="auto"/>
+        <w:rPr>
+          <w:rFonts w:ascii="Bell MT" w:eastAsia="Times New Roman" w:hAnsi="Bell MT" w:cs="Times New Roman"/>
+          <w:color w:val="000000"/>
+          <w:sz w:val="32"/>
+          <w:szCs w:val="32"/>
+        </w:rPr>
+      </w:pPr>
+      <w:r>
+        <w:rPr>
+          <w:rFonts w:ascii="Bell MT" w:eastAsia="Times New Roman" w:hAnsi="Bell MT" w:cs="Times New Roman"/>
+          <w:color w:val="000000"/>
+          <w:sz w:val="32"/>
+          <w:szCs w:val="32"/>
+        </w:rPr>
+        <w:t>Added double quotes for the selection of a property, for example, </w:t>
+      </w:r>
+      <w:r>
+        <w:rPr>
+          <w:rFonts w:ascii="Bell MT" w:eastAsia="Times New Roman" w:hAnsi="Bell MT" w:cs="Courier New"/>
+          <w:color w:val="000000" w:themeColor="text1"/>
+          <w:sz w:val="32"/>
+          <w:szCs w:val="32"/>
+          <w:shd w:val="clear" w:color="auto" w:fill="F7F7F9"/>
+        </w:rPr>
+        <w:t>input[type="text</w:t>
+      </w:r>
+      <w:r>
+        <w:rPr>
+          <w:rFonts w:ascii="Bell MT" w:eastAsia="Times New Roman" w:hAnsi="Bell MT" w:cs="Courier New"/>
+          <w:color w:val="D44950"/>
+          <w:sz w:val="32"/>
+          <w:szCs w:val="32"/>
+          <w:shd w:val="clear" w:color="auto" w:fill="F7F7F9"/>
+        </w:rPr>
+        <w:t>"]</w:t>
+      </w:r>
+      <w:r>
+        <w:rPr>
+          <w:rFonts w:ascii="Bell MT" w:eastAsia="Times New Roman" w:hAnsi="Bell MT" w:cs="Times New Roman"/>
+          <w:color w:val="000000"/>
+          <w:sz w:val="32"/>
+          <w:szCs w:val="32"/>
+        </w:rPr>
+        <w:t> . </w:t>
+      </w:r>
+    </w:p>
+    <w:p>
+      <w:pPr>
+        <w:numPr>
+          <w:ilvl w:val="0"/>
+          <w:numId w:val="6"/>
+        </w:numPr>
+        <w:shd w:val="clear" w:color="auto" w:fill="FFFFFF"/>
+        <w:spacing w:before="100" w:beforeAutospacing="1" w:after="100" w:afterAutospacing="1" w:line="240" w:lineRule="auto"/>
+        <w:rPr>
+          <w:rFonts w:ascii="Bell MT" w:eastAsia="Times New Roman" w:hAnsi="Bell MT" w:cs="Times New Roman"/>
+          <w:color w:val="000000"/>
+          <w:sz w:val="32"/>
+          <w:szCs w:val="32"/>
+        </w:rPr>
+      </w:pPr>
+      <w:r>
+        <w:rPr>
+          <w:rFonts w:ascii="Bell MT" w:eastAsia="Times New Roman" w:hAnsi="Bell MT" w:cs="Times New Roman"/>
+          <w:color w:val="000000"/>
+          <w:sz w:val="32"/>
+          <w:szCs w:val="32"/>
+        </w:rPr>
+        <w:t>0 units are specified value to avoid, for example, with a </w:t>
+      </w:r>
+      <w:r>
+        <w:rPr>
+          <w:rFonts w:ascii="Bell MT" w:eastAsia="Times New Roman" w:hAnsi="Bell MT" w:cs="Courier New"/>
+          <w:color w:val="000000" w:themeColor="text1"/>
+          <w:sz w:val="32"/>
+          <w:szCs w:val="32"/>
+          <w:shd w:val="clear" w:color="auto" w:fill="F7F7F9"/>
+        </w:rPr>
+        <w:t>margin: 0;</w:t>
+      </w:r>
+      <w:r>
+        <w:rPr>
+          <w:rFonts w:ascii="Bell MT" w:eastAsia="Times New Roman" w:hAnsi="Bell MT" w:cs="Times New Roman"/>
+          <w:color w:val="000000" w:themeColor="text1"/>
+          <w:sz w:val="32"/>
+          <w:szCs w:val="32"/>
+        </w:rPr>
+        <w:t> </w:t>
+      </w:r>
+      <w:r>
+        <w:rPr>
+          <w:rFonts w:ascii="Bell MT" w:eastAsia="Times New Roman" w:hAnsi="Bell MT" w:cs="Times New Roman"/>
+          <w:color w:val="000000"/>
+          <w:sz w:val="32"/>
+          <w:szCs w:val="32"/>
+        </w:rPr>
+        <w:t>instead of </w:t>
+      </w:r>
+      <w:r>
+        <w:rPr>
+          <w:rFonts w:ascii="Bell MT" w:eastAsia="Times New Roman" w:hAnsi="Bell MT" w:cs="Courier New"/>
+          <w:color w:val="000000" w:themeColor="text1"/>
+          <w:sz w:val="32"/>
+          <w:szCs w:val="32"/>
+          <w:shd w:val="clear" w:color="auto" w:fill="F7F7F9"/>
+        </w:rPr>
+        <w:t>margin: 0px;</w:t>
+      </w:r>
+      <w:r>
+        <w:rPr>
+          <w:rFonts w:ascii="Bell MT" w:eastAsia="Times New Roman" w:hAnsi="Bell MT" w:cs="Times New Roman"/>
+          <w:color w:val="000000" w:themeColor="text1"/>
+          <w:sz w:val="32"/>
+          <w:szCs w:val="32"/>
+        </w:rPr>
+        <w:t>.</w:t>
+      </w:r>
+    </w:p>
+    <w:p>
+      <w:pPr>
+        <w:shd w:val="clear" w:color="auto" w:fill="FFFFFF"/>
+        <w:spacing w:before="100" w:beforeAutospacing="1" w:after="100" w:afterAutospacing="1" w:line="240" w:lineRule="auto"/>
+        <w:jc w:val="center"/>
+        <w:rPr>
+          <w:rFonts w:ascii="Bell MT" w:eastAsia="Times New Roman" w:hAnsi="Bell MT" w:cs="Times New Roman"/>
+          <w:color w:val="000000" w:themeColor="text1"/>
+          <w:sz w:val="32"/>
+          <w:szCs w:val="32"/>
+        </w:rPr>
+      </w:pPr>
+      <w:r>
+        <w:rPr>
+          <w:rFonts w:ascii="Bell MT" w:hAnsi="Bell MT" w:cs="Segoe UI"/>
+          <w:b/>
+          <w:bCs/>
+          <w:color w:val="000000"/>
+          <w:sz w:val="32"/>
+          <w:szCs w:val="32"/>
+        </w:rPr>
+        <w:t>Declaration order</w:t>
+      </w:r>
+    </w:p>
+    <w:p>
+      <w:pPr>
+        <w:shd w:val="clear" w:color="auto" w:fill="FFFFFF"/>
+        <w:spacing w:before="150" w:after="150" w:line="240" w:lineRule="auto"/>
+        <w:outlineLvl w:val="1"/>
+        <w:rPr>
+          <w:rFonts w:ascii="Bell MT" w:hAnsi="Bell MT"/>
+          <w:color w:val="000000"/>
+          <w:sz w:val="32"/>
+          <w:szCs w:val="32"/>
+          <w:shd w:val="clear" w:color="auto" w:fill="FFFFFF"/>
+        </w:rPr>
+      </w:pPr>
+      <w:r>
+        <w:rPr>
+          <w:rFonts w:ascii="Bell MT" w:hAnsi="Bell MT"/>
+          <w:color w:val="000000"/>
+          <w:sz w:val="32"/>
+          <w:szCs w:val="32"/>
+          <w:shd w:val="clear" w:color="auto" w:fill="FFFFFF"/>
+        </w:rPr>
+        <w:t>Property-related statements are grouped and arranged in the following order:</w:t>
+      </w:r>
+    </w:p>
+    <w:p>
+      <w:pPr>
+        <w:numPr>
+          <w:ilvl w:val="0"/>
+          <w:numId w:val="7"/>
+        </w:numPr>
+        <w:shd w:val="clear" w:color="auto" w:fill="FFFFFF"/>
+        <w:spacing w:before="100" w:beforeAutospacing="1" w:after="100" w:afterAutospacing="1" w:line="240" w:lineRule="auto"/>
+        <w:rPr>
+          <w:rFonts w:ascii="Bell MT" w:eastAsia="Times New Roman" w:hAnsi="Bell MT" w:cs="Times New Roman"/>
+          <w:color w:val="000000"/>
+          <w:sz w:val="32"/>
+          <w:szCs w:val="32"/>
+        </w:rPr>
+      </w:pPr>
+      <w:r>
+        <w:rPr>
+          <w:rFonts w:ascii="Bell MT" w:eastAsia="Times New Roman" w:hAnsi="Bell MT" w:cs="Times New Roman"/>
+          <w:color w:val="000000"/>
+          <w:sz w:val="32"/>
+          <w:szCs w:val="32"/>
+        </w:rPr>
+        <w:t>Positioning</w:t>
+      </w:r>
+    </w:p>
+    <w:p>
+      <w:pPr>
+        <w:numPr>
+          <w:ilvl w:val="0"/>
+          <w:numId w:val="7"/>
+        </w:numPr>
+        <w:shd w:val="clear" w:color="auto" w:fill="FFFFFF"/>
+        <w:spacing w:before="100" w:beforeAutospacing="1" w:after="100" w:afterAutospacing="1" w:line="240" w:lineRule="auto"/>
+        <w:rPr>
+          <w:rFonts w:ascii="Bell MT" w:eastAsia="Times New Roman" w:hAnsi="Bell MT" w:cs="Times New Roman"/>
+          <w:color w:val="000000"/>
+          <w:sz w:val="32"/>
+          <w:szCs w:val="32"/>
+        </w:rPr>
+      </w:pPr>
+      <w:r>
+        <w:rPr>
+          <w:rFonts w:ascii="Bell MT" w:eastAsia="Times New Roman" w:hAnsi="Bell MT" w:cs="Times New Roman"/>
+          <w:color w:val="000000"/>
+          <w:sz w:val="32"/>
+          <w:szCs w:val="32"/>
+        </w:rPr>
+        <w:t>Box model</w:t>
+      </w:r>
+    </w:p>
+    <w:p>
+      <w:pPr>
+        <w:numPr>
+          <w:ilvl w:val="0"/>
+          <w:numId w:val="7"/>
+        </w:numPr>
+        <w:shd w:val="clear" w:color="auto" w:fill="FFFFFF"/>
+        <w:spacing w:before="100" w:beforeAutospacing="1" w:after="100" w:afterAutospacing="1" w:line="240" w:lineRule="auto"/>
+        <w:rPr>
+          <w:rFonts w:ascii="Bell MT" w:eastAsia="Times New Roman" w:hAnsi="Bell MT" w:cs="Times New Roman"/>
+          <w:color w:val="000000"/>
+          <w:sz w:val="32"/>
+          <w:szCs w:val="32"/>
+        </w:rPr>
+      </w:pPr>
+      <w:r>
+        <w:rPr>
+          <w:rFonts w:ascii="Bell MT" w:eastAsia="Times New Roman" w:hAnsi="Bell MT" w:cs="Times New Roman"/>
+          <w:color w:val="000000"/>
+          <w:sz w:val="32"/>
+          <w:szCs w:val="32"/>
+        </w:rPr>
+        <w:t>Typographic</w:t>
+      </w:r>
+    </w:p>
+    <w:p>
+      <w:pPr>
+        <w:numPr>
+          <w:ilvl w:val="0"/>
+          <w:numId w:val="7"/>
+        </w:numPr>
+        <w:shd w:val="clear" w:color="auto" w:fill="FFFFFF"/>
+        <w:spacing w:before="100" w:beforeAutospacing="1" w:after="100" w:afterAutospacing="1" w:line="240" w:lineRule="auto"/>
+        <w:rPr>
+          <w:rFonts w:ascii="Bell MT" w:eastAsia="Times New Roman" w:hAnsi="Bell MT" w:cs="Times New Roman"/>
+          <w:color w:val="000000"/>
+          <w:sz w:val="32"/>
+          <w:szCs w:val="32"/>
+        </w:rPr>
+      </w:pPr>
+      <w:r>
+        <w:rPr>
+          <w:rFonts w:ascii="Bell MT" w:eastAsia="Times New Roman" w:hAnsi="Bell MT" w:cs="Times New Roman"/>
+          <w:color w:val="000000"/>
+          <w:sz w:val="32"/>
+          <w:szCs w:val="32"/>
+        </w:rPr>
+        <w:t>Visual</w:t>
+      </w:r>
+    </w:p>
+    <w:p>
+      <w:pPr>
+        <w:pStyle w:val="NormalWeb"/>
+        <w:shd w:val="clear" w:color="auto" w:fill="FFFFFF"/>
+        <w:spacing w:before="0" w:beforeAutospacing="0" w:after="150" w:afterAutospacing="0"/>
+        <w:rPr>
+          <w:rFonts w:ascii="Bell MT" w:hAnsi="Bell MT"/>
+          <w:color w:val="000000"/>
+          <w:sz w:val="32"/>
+          <w:szCs w:val="32"/>
+        </w:rPr>
+      </w:pPr>
+      <w:r>
+        <w:rPr>
+          <w:rFonts w:ascii="Bell MT" w:hAnsi="Bell MT"/>
+          <w:color w:val="000000"/>
+          <w:sz w:val="32"/>
+          <w:szCs w:val="32"/>
+        </w:rPr>
+        <w:t>As the positioning can remove the element from the normal document flow, and also cover the box model related to style, so in the first row. The box model in second place, because it determines the size and position of components. Other properties affect only </w:t>
+      </w:r>
+      <w:r>
+        <w:rPr>
+          <w:rStyle w:val="Emphasis"/>
+          <w:rFonts w:ascii="Bell MT" w:hAnsi="Bell MT"/>
+          <w:color w:val="000000"/>
+          <w:sz w:val="32"/>
+          <w:szCs w:val="32"/>
+        </w:rPr>
+        <w:t>the internal</w:t>
+      </w:r>
+      <w:r>
+        <w:rPr>
+          <w:rFonts w:ascii="Bell MT" w:hAnsi="Bell MT"/>
+          <w:i/>
+          <w:iCs/>
+          <w:color w:val="000000"/>
+          <w:sz w:val="32"/>
+          <w:szCs w:val="32"/>
+        </w:rPr>
+        <w:t> </w:t>
+      </w:r>
+      <w:r>
+        <w:rPr>
+          <w:rFonts w:ascii="Bell MT" w:hAnsi="Bell MT"/>
+          <w:color w:val="000000"/>
+          <w:sz w:val="32"/>
+          <w:szCs w:val="32"/>
+        </w:rPr>
+        <w:t>components or does not affect the first two groups attribute, so at the back.</w:t>
+      </w:r>
+    </w:p>
+    <w:p>
+      <w:pPr>
+        <w:pStyle w:val="ListParagraph"/>
+        <w:shd w:val="clear" w:color="auto" w:fill="FFFFFF"/>
+        <w:spacing w:before="150" w:after="150" w:line="240" w:lineRule="auto"/>
+        <w:ind w:left="1440"/>
+        <w:outlineLvl w:val="1"/>
+        <w:rPr>
+          <w:rFonts w:ascii="Bell MT" w:eastAsia="Times New Roman" w:hAnsi="Bell MT" w:cs="Segoe UI"/>
+          <w:b/>
+          <w:bCs/>
+          <w:i/>
+          <w:iCs/>
+          <w:color w:val="000000"/>
+          <w:sz w:val="32"/>
+          <w:szCs w:val="32"/>
+        </w:rPr>
+      </w:pPr>
+    </w:p>
+    <w:p>
+      <w:pPr>
+        <w:pStyle w:val="Heading2"/>
+        <w:shd w:val="clear" w:color="auto" w:fill="FFFFFF"/>
+        <w:spacing w:before="150" w:beforeAutospacing="0" w:after="150" w:afterAutospacing="0"/>
+        <w:rPr>
+          <w:rFonts w:ascii="Bell MT" w:hAnsi="Bell MT" w:cs="Segoe UI"/>
+          <w:color w:val="000000"/>
+          <w:sz w:val="32"/>
+          <w:szCs w:val="32"/>
+        </w:rPr>
+      </w:pPr>
+      <w:r>
+        <w:rPr>
+          <w:rFonts w:ascii="Bell MT" w:hAnsi="Bell MT" w:cs="Segoe UI"/>
+          <w:i/>
+          <w:iCs/>
+          <w:color w:val="000000"/>
+          <w:sz w:val="32"/>
+          <w:szCs w:val="32"/>
+        </w:rPr>
+        <w:t xml:space="preserve">                                    </w:t>
+      </w:r>
+      <w:r>
+        <w:rPr>
+          <w:rFonts w:ascii="Bell MT" w:hAnsi="Bell MT" w:cs="Segoe UI"/>
+          <w:color w:val="000000"/>
+          <w:sz w:val="32"/>
+          <w:szCs w:val="32"/>
+        </w:rPr>
+        <w:t>Don’t use</w:t>
+      </w:r>
+    </w:p>
+    <w:p>
+      <w:pPr>
+        <w:shd w:val="clear" w:color="auto" w:fill="FFFFFF"/>
+        <w:spacing w:after="150" w:line="240" w:lineRule="auto"/>
+        <w:rPr>
+          <w:rFonts w:ascii="Bell MT" w:eastAsia="Times New Roman" w:hAnsi="Bell MT" w:cs="Times New Roman"/>
+          <w:color w:val="000000"/>
+          <w:sz w:val="32"/>
+          <w:szCs w:val="32"/>
+        </w:rPr>
+      </w:pPr>
+      <w:r>
+        <w:rPr>
+          <w:rFonts w:ascii="Bell MT" w:eastAsia="Times New Roman" w:hAnsi="Bell MT" w:cs="Times New Roman"/>
+          <w:color w:val="000000"/>
+          <w:sz w:val="32"/>
+          <w:szCs w:val="32"/>
+        </w:rPr>
+        <w:t>And </w:t>
+      </w:r>
+      <w:r>
+        <w:rPr>
+          <w:rFonts w:ascii="Bell MT" w:eastAsia="Times New Roman" w:hAnsi="Bell MT" w:cs="Courier New"/>
+          <w:color w:val="000000" w:themeColor="text1"/>
+          <w:sz w:val="32"/>
+          <w:szCs w:val="32"/>
+          <w:shd w:val="clear" w:color="auto" w:fill="F7F7F9"/>
+        </w:rPr>
+        <w:t>&lt;link&gt;</w:t>
+      </w:r>
+      <w:r>
+        <w:rPr>
+          <w:rFonts w:ascii="Bell MT" w:eastAsia="Times New Roman" w:hAnsi="Bell MT" w:cs="Times New Roman"/>
+          <w:color w:val="000000" w:themeColor="text1"/>
+          <w:sz w:val="32"/>
+          <w:szCs w:val="32"/>
+        </w:rPr>
+        <w:t> </w:t>
+      </w:r>
+      <w:r>
+        <w:rPr>
+          <w:rFonts w:ascii="Bell MT" w:eastAsia="Times New Roman" w:hAnsi="Bell MT" w:cs="Times New Roman"/>
+          <w:color w:val="000000"/>
+          <w:sz w:val="32"/>
+          <w:szCs w:val="32"/>
+        </w:rPr>
+        <w:t>compared tag, </w:t>
+      </w:r>
+      <w:r>
+        <w:rPr>
+          <w:rFonts w:ascii="Bell MT" w:eastAsia="Times New Roman" w:hAnsi="Bell MT" w:cs="Courier New"/>
+          <w:color w:val="000000" w:themeColor="text1"/>
+          <w:sz w:val="32"/>
+          <w:szCs w:val="32"/>
+          <w:shd w:val="clear" w:color="auto" w:fill="F7F7F9"/>
+        </w:rPr>
+        <w:t>@import</w:t>
+      </w:r>
+      <w:r>
+        <w:rPr>
+          <w:rFonts w:ascii="Bell MT" w:eastAsia="Times New Roman" w:hAnsi="Bell MT" w:cs="Times New Roman"/>
+          <w:color w:val="000000" w:themeColor="text1"/>
+          <w:sz w:val="32"/>
+          <w:szCs w:val="32"/>
+        </w:rPr>
+        <w:t> </w:t>
+      </w:r>
+      <w:r>
+        <w:rPr>
+          <w:rFonts w:ascii="Bell MT" w:eastAsia="Times New Roman" w:hAnsi="Bell MT" w:cs="Times New Roman"/>
+          <w:color w:val="000000"/>
+          <w:sz w:val="32"/>
+          <w:szCs w:val="32"/>
+        </w:rPr>
+        <w:t>command much slower, not only increases the number of additional requests, but also lead to unexpected problems. There are several alternatives:</w:t>
+      </w:r>
+    </w:p>
+    <w:p>
+      <w:pPr>
+        <w:numPr>
+          <w:ilvl w:val="0"/>
+          <w:numId w:val="8"/>
+        </w:numPr>
+        <w:shd w:val="clear" w:color="auto" w:fill="FFFFFF"/>
+        <w:spacing w:before="100" w:beforeAutospacing="1" w:after="100" w:afterAutospacing="1" w:line="240" w:lineRule="auto"/>
+        <w:rPr>
+          <w:rFonts w:ascii="Bell MT" w:eastAsia="Times New Roman" w:hAnsi="Bell MT" w:cs="Times New Roman"/>
+          <w:color w:val="000000"/>
+          <w:sz w:val="32"/>
+          <w:szCs w:val="32"/>
+        </w:rPr>
+      </w:pPr>
+      <w:r>
+        <w:rPr>
+          <w:rFonts w:ascii="Bell MT" w:eastAsia="Times New Roman" w:hAnsi="Bell MT" w:cs="Times New Roman"/>
+          <w:color w:val="000000"/>
+          <w:sz w:val="32"/>
+          <w:szCs w:val="32"/>
+        </w:rPr>
+        <w:t>Using multiple </w:t>
+      </w:r>
+      <w:r>
+        <w:rPr>
+          <w:rFonts w:ascii="Bell MT" w:eastAsia="Times New Roman" w:hAnsi="Bell MT" w:cs="Courier New"/>
+          <w:color w:val="D44950"/>
+          <w:sz w:val="32"/>
+          <w:szCs w:val="32"/>
+          <w:shd w:val="clear" w:color="auto" w:fill="F7F7F9"/>
+        </w:rPr>
+        <w:t>&lt;</w:t>
+      </w:r>
+      <w:r>
+        <w:rPr>
+          <w:rFonts w:ascii="Bell MT" w:eastAsia="Times New Roman" w:hAnsi="Bell MT" w:cs="Courier New"/>
+          <w:color w:val="000000" w:themeColor="text1"/>
+          <w:sz w:val="32"/>
+          <w:szCs w:val="32"/>
+          <w:shd w:val="clear" w:color="auto" w:fill="F7F7F9"/>
+        </w:rPr>
+        <w:t>link&gt;</w:t>
+      </w:r>
+      <w:r>
+        <w:rPr>
+          <w:rFonts w:ascii="Bell MT" w:eastAsia="Times New Roman" w:hAnsi="Bell MT" w:cs="Times New Roman"/>
+          <w:color w:val="000000" w:themeColor="text1"/>
+          <w:sz w:val="32"/>
+          <w:szCs w:val="32"/>
+        </w:rPr>
+        <w:t> </w:t>
+      </w:r>
+      <w:r>
+        <w:rPr>
+          <w:rFonts w:ascii="Bell MT" w:eastAsia="Times New Roman" w:hAnsi="Bell MT" w:cs="Times New Roman"/>
+          <w:color w:val="000000"/>
+          <w:sz w:val="32"/>
+          <w:szCs w:val="32"/>
+        </w:rPr>
+        <w:t>element</w:t>
+      </w:r>
+    </w:p>
+    <w:p>
+      <w:pPr>
+        <w:numPr>
+          <w:ilvl w:val="0"/>
+          <w:numId w:val="8"/>
+        </w:numPr>
+        <w:shd w:val="clear" w:color="auto" w:fill="FFFFFF"/>
+        <w:spacing w:before="100" w:beforeAutospacing="1" w:after="100" w:afterAutospacing="1" w:line="240" w:lineRule="auto"/>
+        <w:rPr>
+          <w:rFonts w:ascii="Bell MT" w:eastAsia="Times New Roman" w:hAnsi="Bell MT" w:cs="Times New Roman"/>
+          <w:color w:val="000000"/>
+          <w:sz w:val="32"/>
+          <w:szCs w:val="32"/>
+        </w:rPr>
+      </w:pPr>
+      <w:r>
+        <w:rPr>
+          <w:rFonts w:ascii="Bell MT" w:eastAsia="Times New Roman" w:hAnsi="Bell MT" w:cs="Times New Roman"/>
+          <w:color w:val="000000"/>
+          <w:sz w:val="32"/>
+          <w:szCs w:val="32"/>
+        </w:rPr>
+        <w:lastRenderedPageBreak/>
+        <w:t>By Sass or Less like CSS preprocessor multiple CSS files are compiled into one file</w:t>
+      </w:r>
+    </w:p>
+    <w:p>
+      <w:pPr>
+        <w:numPr>
+          <w:ilvl w:val="0"/>
+          <w:numId w:val="8"/>
+        </w:numPr>
+        <w:shd w:val="clear" w:color="auto" w:fill="FFFFFF"/>
+        <w:spacing w:before="100" w:beforeAutospacing="1" w:after="100" w:afterAutospacing="1" w:line="240" w:lineRule="auto"/>
+        <w:rPr>
+          <w:rFonts w:ascii="Bell MT" w:eastAsia="Times New Roman" w:hAnsi="Bell MT" w:cs="Times New Roman"/>
+          <w:color w:val="000000"/>
+          <w:sz w:val="32"/>
+          <w:szCs w:val="32"/>
+        </w:rPr>
+      </w:pPr>
+      <w:r>
+        <w:rPr>
+          <w:rFonts w:ascii="Bell MT" w:eastAsia="Times New Roman" w:hAnsi="Bell MT" w:cs="Times New Roman"/>
+          <w:color w:val="000000"/>
+          <w:sz w:val="32"/>
+          <w:szCs w:val="32"/>
+        </w:rPr>
+        <w:t>By Rails, Jekyll or other system provided the CSS file merge feature</w:t>
+      </w:r>
+    </w:p>
+    <w:p>
+      <w:pPr>
+        <w:pStyle w:val="Heading2"/>
+        <w:shd w:val="clear" w:color="auto" w:fill="FFFFFF"/>
+        <w:spacing w:before="150" w:beforeAutospacing="0" w:after="150" w:afterAutospacing="0"/>
+        <w:rPr>
+          <w:rFonts w:ascii="Bell MT" w:hAnsi="Bell MT" w:cs="Segoe UI"/>
+          <w:b w:val="0"/>
+          <w:bCs w:val="0"/>
+          <w:color w:val="000000"/>
+          <w:sz w:val="32"/>
+          <w:szCs w:val="32"/>
+        </w:rPr>
+      </w:pPr>
+    </w:p>
+    <w:p>
+      <w:pPr>
+        <w:pStyle w:val="Heading2"/>
+        <w:shd w:val="clear" w:color="auto" w:fill="FFFFFF"/>
+        <w:spacing w:before="150" w:beforeAutospacing="0" w:after="150" w:afterAutospacing="0"/>
+        <w:jc w:val="center"/>
+        <w:rPr>
+          <w:rFonts w:ascii="Bell MT" w:hAnsi="Bell MT" w:cs="Segoe UI"/>
+          <w:color w:val="000000"/>
+          <w:sz w:val="32"/>
+          <w:szCs w:val="32"/>
+        </w:rPr>
+      </w:pPr>
+      <w:r>
+        <w:rPr>
+          <w:rFonts w:ascii="Bell MT" w:hAnsi="Bell MT" w:cs="Segoe UI"/>
+          <w:color w:val="000000"/>
+          <w:sz w:val="32"/>
+          <w:szCs w:val="32"/>
+        </w:rPr>
+        <w:t>With attributes prefix</w:t>
+      </w:r>
+    </w:p>
+    <w:p>
+      <w:pPr>
+        <w:pStyle w:val="NormalWeb"/>
+        <w:shd w:val="clear" w:color="auto" w:fill="FFFFFF"/>
+        <w:spacing w:before="0" w:beforeAutospacing="0" w:after="150" w:afterAutospacing="0"/>
+        <w:rPr>
+          <w:rFonts w:ascii="Bell MT" w:hAnsi="Bell MT"/>
+          <w:color w:val="000000"/>
+          <w:sz w:val="32"/>
+          <w:szCs w:val="32"/>
+        </w:rPr>
+      </w:pPr>
+      <w:r>
+        <w:rPr>
+          <w:rFonts w:ascii="Bell MT" w:hAnsi="Bell MT"/>
+          <w:color w:val="000000"/>
+          <w:sz w:val="32"/>
+          <w:szCs w:val="32"/>
+        </w:rPr>
+        <w:t>When using vendor-specific attributes prefixed by indentation, which allows the value of each property are aligned in the vertical direction, it is easy to multi-line editing.</w:t>
+      </w:r>
+    </w:p>
+    <w:p>
+      <w:pPr>
+        <w:pStyle w:val="NormalWeb"/>
+        <w:shd w:val="clear" w:color="auto" w:fill="FFFFFF"/>
+        <w:spacing w:before="0" w:beforeAutospacing="0" w:after="150" w:afterAutospacing="0"/>
+        <w:rPr>
+          <w:rFonts w:ascii="Bell MT" w:hAnsi="Bell MT"/>
+          <w:color w:val="000000"/>
+          <w:sz w:val="32"/>
+          <w:szCs w:val="32"/>
+        </w:rPr>
+      </w:pPr>
+    </w:p>
+    <w:p>
+      <w:pPr>
+        <w:pStyle w:val="Heading2"/>
+        <w:shd w:val="clear" w:color="auto" w:fill="FFFFFF"/>
+        <w:spacing w:before="150" w:beforeAutospacing="0" w:after="150" w:afterAutospacing="0"/>
+        <w:jc w:val="center"/>
+        <w:rPr>
+          <w:rFonts w:ascii="Bell MT" w:hAnsi="Bell MT" w:cs="Segoe UI"/>
+          <w:color w:val="000000"/>
+          <w:sz w:val="32"/>
+          <w:szCs w:val="32"/>
+        </w:rPr>
+      </w:pPr>
+      <w:r>
+        <w:rPr>
+          <w:rFonts w:ascii="Bell MT" w:hAnsi="Bell MT" w:cs="Segoe UI"/>
+          <w:color w:val="000000"/>
+          <w:sz w:val="32"/>
+          <w:szCs w:val="32"/>
+        </w:rPr>
+        <w:t>Single-line rule declaration</w:t>
+      </w:r>
+    </w:p>
+    <w:p>
+      <w:pPr>
+        <w:pStyle w:val="Heading2"/>
+        <w:shd w:val="clear" w:color="auto" w:fill="FFFFFF"/>
+        <w:spacing w:before="150" w:beforeAutospacing="0" w:after="150" w:afterAutospacing="0"/>
+        <w:rPr>
+          <w:rFonts w:ascii="Bell MT" w:hAnsi="Bell MT" w:cs="Segoe UI"/>
+          <w:color w:val="000000"/>
+          <w:sz w:val="32"/>
+          <w:szCs w:val="32"/>
+        </w:rPr>
+      </w:pPr>
+      <w:r>
+        <w:rPr>
+          <w:rFonts w:ascii="Bell MT" w:hAnsi="Bell MT"/>
+          <w:b w:val="0"/>
+          <w:bCs w:val="0"/>
+          <w:color w:val="000000"/>
+          <w:sz w:val="32"/>
+          <w:szCs w:val="32"/>
+          <w:shd w:val="clear" w:color="auto" w:fill="FFFFFF"/>
+        </w:rPr>
+        <w:t>For styles that </w:t>
+      </w:r>
+      <w:r>
+        <w:rPr>
+          <w:rStyle w:val="Strong"/>
+          <w:rFonts w:ascii="Bell MT" w:hAnsi="Bell MT"/>
+          <w:color w:val="000000"/>
+          <w:sz w:val="32"/>
+          <w:szCs w:val="32"/>
+          <w:shd w:val="clear" w:color="auto" w:fill="FFFFFF"/>
+        </w:rPr>
+        <w:t>contain only a statement</w:t>
+      </w:r>
+      <w:r>
+        <w:rPr>
+          <w:rStyle w:val="Strong"/>
+          <w:rFonts w:ascii="Bell MT" w:hAnsi="Bell MT"/>
+          <w:b/>
+          <w:bCs/>
+          <w:color w:val="000000"/>
+          <w:sz w:val="32"/>
+          <w:szCs w:val="32"/>
+          <w:shd w:val="clear" w:color="auto" w:fill="FFFFFF"/>
+        </w:rPr>
+        <w:t>,</w:t>
+      </w:r>
+      <w:r>
+        <w:rPr>
+          <w:rFonts w:ascii="Bell MT" w:hAnsi="Bell MT"/>
+          <w:b w:val="0"/>
+          <w:bCs w:val="0"/>
+          <w:color w:val="000000"/>
+          <w:sz w:val="32"/>
+          <w:szCs w:val="32"/>
+          <w:shd w:val="clear" w:color="auto" w:fill="FFFFFF"/>
+        </w:rPr>
+        <w:t> in order to facilitate legibility and quick editing, we recommend that the statement on the same line. For a number of styles with a declaration or statement should be divided into multiple lines</w:t>
+      </w:r>
+      <w:r>
+        <w:rPr>
+          <w:rFonts w:ascii="Bell MT" w:hAnsi="Bell MT"/>
+          <w:color w:val="000000"/>
+          <w:sz w:val="32"/>
+          <w:szCs w:val="32"/>
+          <w:shd w:val="clear" w:color="auto" w:fill="FFFFFF"/>
+        </w:rPr>
+        <w:t>.</w:t>
+      </w:r>
+    </w:p>
+    <w:p>
+      <w:pPr>
+        <w:pStyle w:val="Heading2"/>
+        <w:shd w:val="clear" w:color="auto" w:fill="FFFFFF"/>
+        <w:spacing w:before="150" w:beforeAutospacing="0" w:after="150" w:afterAutospacing="0"/>
+        <w:jc w:val="center"/>
+        <w:rPr>
+          <w:rFonts w:ascii="Bell MT" w:hAnsi="Bell MT" w:cs="Segoe UI"/>
+          <w:color w:val="000000"/>
+          <w:sz w:val="32"/>
+          <w:szCs w:val="32"/>
+        </w:rPr>
+      </w:pPr>
+      <w:r>
+        <w:rPr>
+          <w:rFonts w:ascii="Bell MT" w:hAnsi="Bell MT" w:cs="Segoe UI"/>
+          <w:color w:val="000000"/>
+          <w:sz w:val="32"/>
+          <w:szCs w:val="32"/>
+        </w:rPr>
+        <w:t>Shorthand property declarations</w:t>
+      </w:r>
+    </w:p>
+    <w:p>
+      <w:pPr>
+        <w:pStyle w:val="Heading2"/>
+        <w:shd w:val="clear" w:color="auto" w:fill="FFFFFF"/>
+        <w:spacing w:before="150" w:beforeAutospacing="0" w:after="150" w:afterAutospacing="0"/>
+        <w:rPr>
+          <w:rFonts w:ascii="Bell MT" w:hAnsi="Bell MT" w:cs="Segoe UI"/>
+          <w:b w:val="0"/>
+          <w:bCs w:val="0"/>
+          <w:color w:val="000000"/>
+          <w:sz w:val="32"/>
+          <w:szCs w:val="32"/>
+        </w:rPr>
+      </w:pPr>
+      <w:r>
+        <w:rPr>
+          <w:rFonts w:ascii="Bell MT" w:hAnsi="Bell MT"/>
+          <w:b w:val="0"/>
+          <w:bCs w:val="0"/>
+          <w:color w:val="000000"/>
+          <w:sz w:val="32"/>
+          <w:szCs w:val="32"/>
+          <w:shd w:val="clear" w:color="auto" w:fill="FFFFFF"/>
+        </w:rPr>
+        <w:t>In the need to explicitly set the value of all cases, we should try to limit the use of shorthand property declarations. Situation commonly abused shorthand property declared as follows:</w:t>
+      </w:r>
+    </w:p>
+    <w:p>
+      <w:pPr>
+        <w:pStyle w:val="NormalWeb"/>
+        <w:shd w:val="clear" w:color="auto" w:fill="FFFFFF"/>
+        <w:spacing w:before="0" w:beforeAutospacing="0" w:after="150" w:afterAutospacing="0"/>
+        <w:rPr>
+          <w:rFonts w:ascii="Bell MT" w:hAnsi="Bell MT"/>
+          <w:color w:val="000000"/>
+          <w:sz w:val="32"/>
+          <w:szCs w:val="32"/>
+        </w:rPr>
+      </w:pPr>
+    </w:p>
+    <w:p>
+      <w:pPr>
+        <w:numPr>
+          <w:ilvl w:val="0"/>
+          <w:numId w:val="9"/>
+        </w:numPr>
+        <w:shd w:val="clear" w:color="auto" w:fill="FFFFFF"/>
+        <w:spacing w:before="100" w:beforeAutospacing="1" w:after="100" w:afterAutospacing="1" w:line="240" w:lineRule="auto"/>
+        <w:rPr>
+          <w:rFonts w:ascii="Bell MT" w:eastAsia="Times New Roman" w:hAnsi="Bell MT" w:cs="Times New Roman"/>
+          <w:color w:val="000000" w:themeColor="text1"/>
+          <w:sz w:val="32"/>
+          <w:szCs w:val="32"/>
+        </w:rPr>
+      </w:pPr>
+      <w:r>
+        <w:rPr>
+          <w:rFonts w:ascii="Bell MT" w:eastAsia="Times New Roman" w:hAnsi="Bell MT" w:cs="Courier New"/>
+          <w:color w:val="000000" w:themeColor="text1"/>
+          <w:sz w:val="32"/>
+          <w:szCs w:val="32"/>
+          <w:shd w:val="clear" w:color="auto" w:fill="F7F7F9"/>
+        </w:rPr>
+        <w:t>padding</w:t>
+      </w:r>
+    </w:p>
+    <w:p>
+      <w:pPr>
+        <w:numPr>
+          <w:ilvl w:val="0"/>
+          <w:numId w:val="9"/>
+        </w:numPr>
+        <w:shd w:val="clear" w:color="auto" w:fill="FFFFFF"/>
+        <w:spacing w:before="100" w:beforeAutospacing="1" w:after="100" w:afterAutospacing="1" w:line="240" w:lineRule="auto"/>
+        <w:rPr>
+          <w:rFonts w:ascii="Bell MT" w:eastAsia="Times New Roman" w:hAnsi="Bell MT" w:cs="Times New Roman"/>
+          <w:color w:val="000000" w:themeColor="text1"/>
+          <w:sz w:val="32"/>
+          <w:szCs w:val="32"/>
+        </w:rPr>
+      </w:pPr>
+      <w:r>
+        <w:rPr>
+          <w:rFonts w:ascii="Bell MT" w:eastAsia="Times New Roman" w:hAnsi="Bell MT" w:cs="Courier New"/>
+          <w:color w:val="000000" w:themeColor="text1"/>
+          <w:sz w:val="32"/>
+          <w:szCs w:val="32"/>
+          <w:shd w:val="clear" w:color="auto" w:fill="F7F7F9"/>
+        </w:rPr>
+        <w:t>margin</w:t>
+      </w:r>
+    </w:p>
+    <w:p>
+      <w:pPr>
+        <w:numPr>
+          <w:ilvl w:val="0"/>
+          <w:numId w:val="9"/>
+        </w:numPr>
+        <w:shd w:val="clear" w:color="auto" w:fill="FFFFFF"/>
+        <w:spacing w:before="100" w:beforeAutospacing="1" w:after="100" w:afterAutospacing="1" w:line="240" w:lineRule="auto"/>
+        <w:rPr>
+          <w:rFonts w:ascii="Bell MT" w:eastAsia="Times New Roman" w:hAnsi="Bell MT" w:cs="Times New Roman"/>
+          <w:color w:val="000000" w:themeColor="text1"/>
+          <w:sz w:val="32"/>
+          <w:szCs w:val="32"/>
+        </w:rPr>
+      </w:pPr>
+      <w:r>
+        <w:rPr>
+          <w:rFonts w:ascii="Bell MT" w:eastAsia="Times New Roman" w:hAnsi="Bell MT" w:cs="Courier New"/>
+          <w:color w:val="000000" w:themeColor="text1"/>
+          <w:sz w:val="32"/>
+          <w:szCs w:val="32"/>
+          <w:shd w:val="clear" w:color="auto" w:fill="F7F7F9"/>
+        </w:rPr>
+        <w:t>font</w:t>
+      </w:r>
+    </w:p>
+    <w:p>
+      <w:pPr>
+        <w:numPr>
+          <w:ilvl w:val="0"/>
+          <w:numId w:val="9"/>
+        </w:numPr>
+        <w:shd w:val="clear" w:color="auto" w:fill="FFFFFF"/>
+        <w:spacing w:before="100" w:beforeAutospacing="1" w:after="100" w:afterAutospacing="1" w:line="240" w:lineRule="auto"/>
+        <w:rPr>
+          <w:rFonts w:ascii="Bell MT" w:eastAsia="Times New Roman" w:hAnsi="Bell MT" w:cs="Times New Roman"/>
+          <w:color w:val="000000" w:themeColor="text1"/>
+          <w:sz w:val="32"/>
+          <w:szCs w:val="32"/>
+        </w:rPr>
+      </w:pPr>
+      <w:r>
+        <w:rPr>
+          <w:rFonts w:ascii="Bell MT" w:eastAsia="Times New Roman" w:hAnsi="Bell MT" w:cs="Courier New"/>
+          <w:color w:val="000000" w:themeColor="text1"/>
+          <w:sz w:val="32"/>
+          <w:szCs w:val="32"/>
+          <w:shd w:val="clear" w:color="auto" w:fill="F7F7F9"/>
+        </w:rPr>
+        <w:t>background</w:t>
+      </w:r>
+    </w:p>
+    <w:p>
+      <w:pPr>
+        <w:numPr>
+          <w:ilvl w:val="0"/>
+          <w:numId w:val="9"/>
+        </w:numPr>
+        <w:shd w:val="clear" w:color="auto" w:fill="FFFFFF"/>
+        <w:spacing w:before="100" w:beforeAutospacing="1" w:after="100" w:afterAutospacing="1" w:line="240" w:lineRule="auto"/>
+        <w:rPr>
+          <w:rFonts w:ascii="Bell MT" w:eastAsia="Times New Roman" w:hAnsi="Bell MT" w:cs="Times New Roman"/>
+          <w:color w:val="000000" w:themeColor="text1"/>
+          <w:sz w:val="32"/>
+          <w:szCs w:val="32"/>
+        </w:rPr>
+      </w:pPr>
+      <w:r>
+        <w:rPr>
+          <w:rFonts w:ascii="Bell MT" w:eastAsia="Times New Roman" w:hAnsi="Bell MT" w:cs="Courier New"/>
+          <w:color w:val="000000" w:themeColor="text1"/>
+          <w:sz w:val="32"/>
+          <w:szCs w:val="32"/>
+          <w:shd w:val="clear" w:color="auto" w:fill="F7F7F9"/>
+        </w:rPr>
+        <w:t>border</w:t>
+      </w:r>
+    </w:p>
+    <w:p>
+      <w:pPr>
+        <w:numPr>
+          <w:ilvl w:val="0"/>
+          <w:numId w:val="9"/>
+        </w:numPr>
+        <w:shd w:val="clear" w:color="auto" w:fill="FFFFFF"/>
+        <w:spacing w:before="100" w:beforeAutospacing="1" w:after="100" w:afterAutospacing="1" w:line="240" w:lineRule="auto"/>
+        <w:rPr>
+          <w:rFonts w:ascii="Bell MT" w:eastAsia="Times New Roman" w:hAnsi="Bell MT" w:cs="Times New Roman"/>
+          <w:color w:val="000000" w:themeColor="text1"/>
+          <w:sz w:val="32"/>
+          <w:szCs w:val="32"/>
+        </w:rPr>
+      </w:pPr>
+      <w:r>
+        <w:rPr>
+          <w:rFonts w:ascii="Bell MT" w:eastAsia="Times New Roman" w:hAnsi="Bell MT" w:cs="Courier New"/>
+          <w:color w:val="000000" w:themeColor="text1"/>
+          <w:sz w:val="32"/>
+          <w:szCs w:val="32"/>
+          <w:shd w:val="clear" w:color="auto" w:fill="F7F7F9"/>
+        </w:rPr>
+        <w:t>border-radius</w:t>
+      </w:r>
+    </w:p>
+    <w:p>
+      <w:pPr>
+        <w:shd w:val="clear" w:color="auto" w:fill="FFFFFF"/>
+        <w:spacing w:before="100" w:beforeAutospacing="1" w:after="100" w:afterAutospacing="1" w:line="240" w:lineRule="auto"/>
+        <w:ind w:left="2340"/>
+        <w:jc w:val="both"/>
+        <w:rPr>
+          <w:rFonts w:ascii="Bell MT" w:eastAsia="Times New Roman" w:hAnsi="Bell MT" w:cs="Times New Roman"/>
+          <w:color w:val="000000" w:themeColor="text1"/>
+          <w:sz w:val="32"/>
+          <w:szCs w:val="32"/>
+        </w:rPr>
+      </w:pPr>
+    </w:p>
+    <w:p>
+      <w:pPr>
+        <w:shd w:val="clear" w:color="auto" w:fill="FFFFFF"/>
+        <w:spacing w:before="100" w:beforeAutospacing="1" w:after="100" w:afterAutospacing="1" w:line="240" w:lineRule="auto"/>
+        <w:jc w:val="both"/>
+        <w:rPr>
+          <w:rFonts w:ascii="Bell MT" w:eastAsia="Times New Roman" w:hAnsi="Bell MT" w:cs="Times New Roman"/>
+          <w:color w:val="000000" w:themeColor="text1"/>
+          <w:sz w:val="32"/>
+          <w:szCs w:val="32"/>
+        </w:rPr>
+      </w:pPr>
+      <w:r>
+        <w:rPr>
+          <w:rFonts w:ascii="Bell MT" w:hAnsi="Bell MT"/>
+          <w:color w:val="000000"/>
+          <w:sz w:val="32"/>
+          <w:szCs w:val="32"/>
+          <w:shd w:val="clear" w:color="auto" w:fill="FFFFFF"/>
+        </w:rPr>
+        <w:t xml:space="preserve">In most cases, we do not need to specify all values </w:t>
+      </w:r>
+      <w:r>
+        <w:rPr>
+          <w:rFonts w:ascii="Times New Roman" w:hAnsi="Times New Roman" w:cs="Times New Roman"/>
+          <w:color w:val="000000"/>
+          <w:sz w:val="32"/>
+          <w:szCs w:val="32"/>
+          <w:shd w:val="clear" w:color="auto" w:fill="FFFFFF"/>
+        </w:rPr>
+        <w:t>​​</w:t>
+      </w:r>
+      <w:r>
+        <w:rPr>
+          <w:rFonts w:ascii="Bell MT" w:hAnsi="Bell MT"/>
+          <w:color w:val="000000"/>
+          <w:sz w:val="32"/>
+          <w:szCs w:val="32"/>
+          <w:shd w:val="clear" w:color="auto" w:fill="FFFFFF"/>
+        </w:rPr>
+        <w:t xml:space="preserve">for the attribute declaration abbreviated form. For example, HTML heading elements </w:t>
+      </w:r>
+      <w:r>
+        <w:rPr>
+          <w:rFonts w:ascii="Bell MT" w:hAnsi="Bell MT"/>
+          <w:color w:val="000000"/>
+          <w:sz w:val="32"/>
+          <w:szCs w:val="32"/>
+          <w:shd w:val="clear" w:color="auto" w:fill="FFFFFF"/>
+        </w:rPr>
+        <w:lastRenderedPageBreak/>
+        <w:t xml:space="preserve">only on the set top and bottom margins value, therefore, when necessary, just covering these two values </w:t>
+      </w:r>
+      <w:r>
+        <w:rPr>
+          <w:rFonts w:ascii="Times New Roman" w:hAnsi="Times New Roman" w:cs="Times New Roman"/>
+          <w:color w:val="000000"/>
+          <w:sz w:val="32"/>
+          <w:szCs w:val="32"/>
+          <w:shd w:val="clear" w:color="auto" w:fill="FFFFFF"/>
+        </w:rPr>
+        <w:t>​​</w:t>
+      </w:r>
+      <w:r>
+        <w:rPr>
+          <w:rFonts w:ascii="Bell MT" w:hAnsi="Bell MT"/>
+          <w:color w:val="000000"/>
+          <w:sz w:val="32"/>
+          <w:szCs w:val="32"/>
+          <w:shd w:val="clear" w:color="auto" w:fill="FFFFFF"/>
+        </w:rPr>
+        <w:t>can be. Excessive use the short form of the property declaration can lead to confusing code, property value and would bring unnecessary overlap causing unexpected side effects.</w:t>
+      </w:r>
+    </w:p>
+    <w:p>
+      <w:pPr>
+        <w:pStyle w:val="ListParagraph"/>
+        <w:shd w:val="clear" w:color="auto" w:fill="FFFFFF"/>
+        <w:spacing w:before="150" w:after="150" w:line="240" w:lineRule="auto"/>
+        <w:ind w:left="2160"/>
+        <w:outlineLvl w:val="1"/>
+        <w:rPr>
+          <w:rFonts w:ascii="Bell MT" w:eastAsia="Times New Roman" w:hAnsi="Bell MT" w:cs="Segoe UI"/>
+          <w:color w:val="000000"/>
+          <w:sz w:val="32"/>
+          <w:szCs w:val="32"/>
+        </w:rPr>
+      </w:pPr>
+    </w:p>
+    <w:p>
+      <w:pPr>
+        <w:pStyle w:val="Heading2"/>
+        <w:shd w:val="clear" w:color="auto" w:fill="FFFFFF"/>
+        <w:spacing w:before="150" w:beforeAutospacing="0" w:after="150" w:afterAutospacing="0"/>
+        <w:jc w:val="center"/>
+        <w:rPr>
+          <w:rFonts w:ascii="Bell MT" w:hAnsi="Bell MT" w:cs="Segoe UI"/>
+          <w:b w:val="0"/>
+          <w:bCs w:val="0"/>
+          <w:color w:val="000000"/>
+          <w:sz w:val="32"/>
+          <w:szCs w:val="32"/>
+        </w:rPr>
+      </w:pPr>
+      <w:r>
+        <w:rPr>
+          <w:rFonts w:ascii="Bell MT" w:hAnsi="Bell MT" w:cs="Segoe UI"/>
+          <w:b w:val="0"/>
+          <w:bCs w:val="0"/>
+          <w:color w:val="000000"/>
+          <w:sz w:val="32"/>
+          <w:szCs w:val="32"/>
+        </w:rPr>
+        <w:t>Less and Sass nested</w:t>
+      </w:r>
+    </w:p>
+    <w:p>
+      <w:pPr>
+        <w:pStyle w:val="Heading2"/>
+        <w:shd w:val="clear" w:color="auto" w:fill="FFFFFF"/>
+        <w:spacing w:before="150" w:beforeAutospacing="0" w:after="150" w:afterAutospacing="0"/>
+        <w:jc w:val="center"/>
+        <w:rPr>
+          <w:rFonts w:ascii="Bell MT" w:hAnsi="Bell MT" w:cs="Segoe UI"/>
+          <w:b w:val="0"/>
+          <w:bCs w:val="0"/>
+          <w:color w:val="000000"/>
+          <w:sz w:val="32"/>
+          <w:szCs w:val="32"/>
+        </w:rPr>
+      </w:pPr>
+    </w:p>
+    <w:p>
+      <w:pPr>
+        <w:shd w:val="clear" w:color="auto" w:fill="FFFFFF"/>
+        <w:spacing w:before="150" w:after="150" w:line="240" w:lineRule="auto"/>
+        <w:outlineLvl w:val="1"/>
+        <w:rPr>
+          <w:rFonts w:ascii="Bell MT" w:eastAsia="Times New Roman" w:hAnsi="Bell MT" w:cs="Segoe UI"/>
+          <w:color w:val="000000"/>
+          <w:sz w:val="32"/>
+          <w:szCs w:val="32"/>
+        </w:rPr>
+      </w:pPr>
+      <w:r>
+        <w:rPr>
+          <w:rFonts w:ascii="Bell MT" w:hAnsi="Bell MT"/>
+          <w:color w:val="000000"/>
+          <w:sz w:val="32"/>
+          <w:szCs w:val="32"/>
+          <w:shd w:val="clear" w:color="auto" w:fill="FFFFFF"/>
+        </w:rPr>
+        <w:t>Avoid unnecessary nesting. This is because although you can use the nest, but that does not mean you should use nested. </w:t>
+      </w:r>
+    </w:p>
+    <w:p>
+      <w:pPr>
+        <w:pStyle w:val="Heading2"/>
+        <w:shd w:val="clear" w:color="auto" w:fill="FFFFFF"/>
+        <w:spacing w:before="150" w:beforeAutospacing="0" w:after="150" w:afterAutospacing="0"/>
+        <w:jc w:val="center"/>
+        <w:rPr>
+          <w:rFonts w:ascii="Bell MT" w:hAnsi="Bell MT" w:cs="Segoe UI"/>
+          <w:b w:val="0"/>
+          <w:bCs w:val="0"/>
+          <w:color w:val="000000"/>
+          <w:sz w:val="32"/>
+          <w:szCs w:val="32"/>
+        </w:rPr>
+      </w:pPr>
+      <w:r>
+        <w:rPr>
+          <w:rFonts w:ascii="Bell MT" w:hAnsi="Bell MT" w:cs="Segoe UI"/>
+          <w:b w:val="0"/>
+          <w:bCs w:val="0"/>
+          <w:color w:val="000000"/>
+          <w:sz w:val="32"/>
+          <w:szCs w:val="32"/>
+        </w:rPr>
+        <w:t>Note</w:t>
+      </w:r>
+    </w:p>
+    <w:p>
+      <w:pPr>
+        <w:pStyle w:val="Heading2"/>
+        <w:shd w:val="clear" w:color="auto" w:fill="FFFFFF"/>
+        <w:spacing w:before="150" w:beforeAutospacing="0" w:after="150" w:afterAutospacing="0"/>
+        <w:jc w:val="center"/>
+        <w:rPr>
+          <w:rFonts w:ascii="Bell MT" w:hAnsi="Bell MT" w:cs="Segoe UI"/>
+          <w:b w:val="0"/>
+          <w:bCs w:val="0"/>
+          <w:color w:val="000000"/>
+          <w:sz w:val="32"/>
+          <w:szCs w:val="32"/>
+        </w:rPr>
+      </w:pPr>
+    </w:p>
+    <w:p>
+      <w:pPr>
+        <w:pStyle w:val="Heading2"/>
+        <w:shd w:val="clear" w:color="auto" w:fill="FFFFFF"/>
+        <w:spacing w:before="150" w:beforeAutospacing="0" w:after="150" w:afterAutospacing="0"/>
+        <w:jc w:val="both"/>
+        <w:rPr>
+          <w:rFonts w:ascii="Bell MT" w:hAnsi="Bell MT" w:cs="Segoe UI"/>
+          <w:b w:val="0"/>
+          <w:bCs w:val="0"/>
+          <w:color w:val="000000"/>
+          <w:sz w:val="32"/>
+          <w:szCs w:val="32"/>
+        </w:rPr>
+      </w:pPr>
+      <w:r>
+        <w:rPr>
+          <w:rFonts w:ascii="Bell MT" w:hAnsi="Bell MT"/>
+          <w:b w:val="0"/>
+          <w:bCs w:val="0"/>
+          <w:color w:val="000000"/>
+          <w:sz w:val="32"/>
+          <w:szCs w:val="32"/>
+          <w:shd w:val="clear" w:color="auto" w:fill="FFFFFF"/>
+        </w:rPr>
+        <w:t>The code is written and maintained by the people. Please make sure that your code can be self-describing, well-commented and easy to understand others. Good code comments can convey context and purpose of the code. Do not simply reiterate component or class name.</w:t>
+      </w:r>
+    </w:p>
+    <w:p>
+      <w:pPr>
+        <w:pStyle w:val="Heading2"/>
+        <w:shd w:val="clear" w:color="auto" w:fill="FFFFFF"/>
+        <w:spacing w:before="150" w:beforeAutospacing="0" w:after="150" w:afterAutospacing="0"/>
+        <w:jc w:val="center"/>
+        <w:rPr>
+          <w:rFonts w:ascii="Bell MT" w:hAnsi="Bell MT" w:cs="Segoe UI"/>
+          <w:b w:val="0"/>
+          <w:bCs w:val="0"/>
+          <w:color w:val="000000"/>
+          <w:sz w:val="32"/>
+          <w:szCs w:val="32"/>
+        </w:rPr>
+      </w:pPr>
+      <w:r>
+        <w:rPr>
+          <w:rFonts w:ascii="Bell MT" w:hAnsi="Bell MT" w:cs="Segoe UI"/>
+          <w:b w:val="0"/>
+          <w:bCs w:val="0"/>
+          <w:color w:val="000000"/>
+          <w:sz w:val="32"/>
+          <w:szCs w:val="32"/>
+        </w:rPr>
+        <w:t>class name</w:t>
+      </w:r>
+    </w:p>
+    <w:p>
+      <w:pPr>
+        <w:numPr>
+          <w:ilvl w:val="0"/>
+          <w:numId w:val="10"/>
+        </w:numPr>
+        <w:shd w:val="clear" w:color="auto" w:fill="FFFFFF"/>
+        <w:spacing w:before="100" w:beforeAutospacing="1" w:after="100" w:afterAutospacing="1" w:line="240" w:lineRule="auto"/>
+        <w:rPr>
+          <w:rFonts w:ascii="Bell MT" w:eastAsia="Times New Roman" w:hAnsi="Bell MT" w:cs="Times New Roman"/>
+          <w:color w:val="000000"/>
+          <w:sz w:val="32"/>
+          <w:szCs w:val="32"/>
+        </w:rPr>
+      </w:pPr>
+      <w:r>
+        <w:rPr>
+          <w:rFonts w:ascii="Bell MT" w:eastAsia="Times New Roman" w:hAnsi="Bell MT" w:cs="Times New Roman"/>
+          <w:color w:val="000000"/>
+          <w:sz w:val="32"/>
+          <w:szCs w:val="32"/>
+        </w:rPr>
+        <w:t>class names can appear only lowercase characters and dashes (dashe) (not underlined, nor hump nomenclature). Dash should be used for the relevant class named (like namespaces) (for example, </w:t>
+      </w:r>
+      <w:r>
+        <w:rPr>
+          <w:rFonts w:ascii="Bell MT" w:eastAsia="Times New Roman" w:hAnsi="Bell MT" w:cs="Courier New"/>
+          <w:color w:val="000000" w:themeColor="text1"/>
+          <w:sz w:val="32"/>
+          <w:szCs w:val="32"/>
+          <w:shd w:val="clear" w:color="auto" w:fill="F7F7F9"/>
+        </w:rPr>
+        <w:t>.btn</w:t>
+      </w:r>
+      <w:r>
+        <w:rPr>
+          <w:rFonts w:ascii="Bell MT" w:eastAsia="Times New Roman" w:hAnsi="Bell MT" w:cs="Times New Roman"/>
+          <w:color w:val="000000" w:themeColor="text1"/>
+          <w:sz w:val="32"/>
+          <w:szCs w:val="32"/>
+        </w:rPr>
+        <w:t> </w:t>
+      </w:r>
+      <w:r>
+        <w:rPr>
+          <w:rFonts w:ascii="Bell MT" w:eastAsia="Times New Roman" w:hAnsi="Bell MT" w:cs="Times New Roman"/>
+          <w:color w:val="000000"/>
+          <w:sz w:val="32"/>
+          <w:szCs w:val="32"/>
+        </w:rPr>
+        <w:t>and </w:t>
+      </w:r>
+      <w:r>
+        <w:rPr>
+          <w:rFonts w:ascii="Bell MT" w:eastAsia="Times New Roman" w:hAnsi="Bell MT" w:cs="Courier New"/>
+          <w:color w:val="000000" w:themeColor="text1"/>
+          <w:sz w:val="32"/>
+          <w:szCs w:val="32"/>
+          <w:shd w:val="clear" w:color="auto" w:fill="F7F7F9"/>
+        </w:rPr>
+        <w:t>.btn-danger</w:t>
+      </w:r>
+      <w:r>
+        <w:rPr>
+          <w:rFonts w:ascii="Bell MT" w:eastAsia="Times New Roman" w:hAnsi="Bell MT" w:cs="Times New Roman"/>
+          <w:color w:val="000000"/>
+          <w:sz w:val="32"/>
+          <w:szCs w:val="32"/>
+        </w:rPr>
+        <w:t> ).</w:t>
+      </w:r>
+    </w:p>
+    <w:p>
+      <w:pPr>
+        <w:numPr>
+          <w:ilvl w:val="0"/>
+          <w:numId w:val="10"/>
+        </w:numPr>
+        <w:shd w:val="clear" w:color="auto" w:fill="FFFFFF"/>
+        <w:spacing w:before="100" w:beforeAutospacing="1" w:after="100" w:afterAutospacing="1" w:line="240" w:lineRule="auto"/>
+        <w:rPr>
+          <w:rFonts w:ascii="Bell MT" w:eastAsia="Times New Roman" w:hAnsi="Bell MT" w:cs="Times New Roman"/>
+          <w:color w:val="000000"/>
+          <w:sz w:val="32"/>
+          <w:szCs w:val="32"/>
+        </w:rPr>
+      </w:pPr>
+      <w:r>
+        <w:rPr>
+          <w:rFonts w:ascii="Bell MT" w:eastAsia="Times New Roman" w:hAnsi="Bell MT" w:cs="Times New Roman"/>
+          <w:color w:val="000000"/>
+          <w:sz w:val="32"/>
+          <w:szCs w:val="32"/>
+        </w:rPr>
+        <w:t>Avoid excessive arbitrary shorthand. </w:t>
+      </w:r>
+      <w:r>
+        <w:rPr>
+          <w:rFonts w:ascii="Bell MT" w:eastAsia="Times New Roman" w:hAnsi="Bell MT" w:cs="Courier New"/>
+          <w:color w:val="000000" w:themeColor="text1"/>
+          <w:sz w:val="32"/>
+          <w:szCs w:val="32"/>
+          <w:shd w:val="clear" w:color="auto" w:fill="F7F7F9"/>
+        </w:rPr>
+        <w:t>.btn</w:t>
+      </w:r>
+      <w:r>
+        <w:rPr>
+          <w:rFonts w:ascii="Bell MT" w:eastAsia="Times New Roman" w:hAnsi="Bell MT" w:cs="Times New Roman"/>
+          <w:color w:val="000000"/>
+          <w:sz w:val="32"/>
+          <w:szCs w:val="32"/>
+        </w:rPr>
+        <w:t> representatives </w:t>
+      </w:r>
+      <w:r>
+        <w:rPr>
+          <w:rFonts w:ascii="Bell MT" w:eastAsia="Times New Roman" w:hAnsi="Bell MT" w:cs="Times New Roman"/>
+          <w:i/>
+          <w:iCs/>
+          <w:color w:val="000000"/>
+          <w:sz w:val="32"/>
+          <w:szCs w:val="32"/>
+        </w:rPr>
+        <w:t>button,</w:t>
+      </w:r>
+      <w:r>
+        <w:rPr>
+          <w:rFonts w:ascii="Bell MT" w:eastAsia="Times New Roman" w:hAnsi="Bell MT" w:cs="Times New Roman"/>
+          <w:color w:val="000000"/>
+          <w:sz w:val="32"/>
+          <w:szCs w:val="32"/>
+        </w:rPr>
+        <w:t> but </w:t>
+      </w:r>
+      <w:r>
+        <w:rPr>
+          <w:rFonts w:ascii="Bell MT" w:eastAsia="Times New Roman" w:hAnsi="Bell MT" w:cs="Courier New"/>
+          <w:color w:val="000000" w:themeColor="text1"/>
+          <w:sz w:val="32"/>
+          <w:szCs w:val="32"/>
+          <w:shd w:val="clear" w:color="auto" w:fill="F7F7F9"/>
+        </w:rPr>
+        <w:t>.s</w:t>
+      </w:r>
+      <w:r>
+        <w:rPr>
+          <w:rFonts w:ascii="Bell MT" w:eastAsia="Times New Roman" w:hAnsi="Bell MT" w:cs="Times New Roman"/>
+          <w:color w:val="000000" w:themeColor="text1"/>
+          <w:sz w:val="32"/>
+          <w:szCs w:val="32"/>
+        </w:rPr>
+        <w:t> </w:t>
+      </w:r>
+      <w:r>
+        <w:rPr>
+          <w:rFonts w:ascii="Bell MT" w:eastAsia="Times New Roman" w:hAnsi="Bell MT" w:cs="Times New Roman"/>
+          <w:color w:val="000000"/>
+          <w:sz w:val="32"/>
+          <w:szCs w:val="32"/>
+        </w:rPr>
+        <w:t>not express any meaning.</w:t>
+      </w:r>
+    </w:p>
+    <w:p>
+      <w:pPr>
+        <w:numPr>
+          <w:ilvl w:val="0"/>
+          <w:numId w:val="10"/>
+        </w:numPr>
+        <w:shd w:val="clear" w:color="auto" w:fill="FFFFFF"/>
+        <w:spacing w:before="100" w:beforeAutospacing="1" w:after="100" w:afterAutospacing="1" w:line="240" w:lineRule="auto"/>
+        <w:rPr>
+          <w:rFonts w:ascii="Bell MT" w:eastAsia="Times New Roman" w:hAnsi="Bell MT" w:cs="Times New Roman"/>
+          <w:color w:val="000000"/>
+          <w:sz w:val="32"/>
+          <w:szCs w:val="32"/>
+        </w:rPr>
+      </w:pPr>
+      <w:r>
+        <w:rPr>
+          <w:rFonts w:ascii="Bell MT" w:eastAsia="Times New Roman" w:hAnsi="Bell MT" w:cs="Times New Roman"/>
+          <w:color w:val="000000"/>
+          <w:sz w:val="32"/>
+          <w:szCs w:val="32"/>
+        </w:rPr>
+        <w:t>class name should be as short and clear meaning.</w:t>
+      </w:r>
+    </w:p>
+    <w:p>
+      <w:pPr>
+        <w:numPr>
+          <w:ilvl w:val="0"/>
+          <w:numId w:val="10"/>
+        </w:numPr>
+        <w:shd w:val="clear" w:color="auto" w:fill="FFFFFF"/>
+        <w:spacing w:before="100" w:beforeAutospacing="1" w:after="100" w:afterAutospacing="1" w:line="240" w:lineRule="auto"/>
+        <w:rPr>
+          <w:rFonts w:ascii="Bell MT" w:eastAsia="Times New Roman" w:hAnsi="Bell MT" w:cs="Times New Roman"/>
+          <w:color w:val="000000"/>
+          <w:sz w:val="32"/>
+          <w:szCs w:val="32"/>
+        </w:rPr>
+      </w:pPr>
+      <w:r>
+        <w:rPr>
+          <w:rFonts w:ascii="Bell MT" w:eastAsia="Times New Roman" w:hAnsi="Bell MT" w:cs="Times New Roman"/>
+          <w:color w:val="000000"/>
+          <w:sz w:val="32"/>
+          <w:szCs w:val="32"/>
+        </w:rPr>
+        <w:t>Use meaningful names. Organized or purposeful use of the name, do not use expressions (presentational) name.</w:t>
+      </w:r>
+    </w:p>
+    <w:p>
+      <w:pPr>
+        <w:numPr>
+          <w:ilvl w:val="0"/>
+          <w:numId w:val="10"/>
+        </w:numPr>
+        <w:shd w:val="clear" w:color="auto" w:fill="FFFFFF"/>
+        <w:spacing w:before="100" w:beforeAutospacing="1" w:after="100" w:afterAutospacing="1" w:line="240" w:lineRule="auto"/>
+        <w:rPr>
+          <w:rFonts w:ascii="Bell MT" w:eastAsia="Times New Roman" w:hAnsi="Bell MT" w:cs="Times New Roman"/>
+          <w:color w:val="000000"/>
+          <w:sz w:val="32"/>
+          <w:szCs w:val="32"/>
+        </w:rPr>
+      </w:pPr>
+      <w:r>
+        <w:rPr>
+          <w:rFonts w:ascii="Bell MT" w:eastAsia="Times New Roman" w:hAnsi="Bell MT" w:cs="Times New Roman"/>
+          <w:color w:val="000000"/>
+          <w:sz w:val="32"/>
+          <w:szCs w:val="32"/>
+        </w:rPr>
+        <w:t>Based on the nearest parent class or basic (base) class as a prefix for the new class.</w:t>
+      </w:r>
+    </w:p>
+    <w:p>
+      <w:pPr>
+        <w:numPr>
+          <w:ilvl w:val="0"/>
+          <w:numId w:val="10"/>
+        </w:numPr>
+        <w:shd w:val="clear" w:color="auto" w:fill="FFFFFF"/>
+        <w:spacing w:before="100" w:beforeAutospacing="1" w:after="100" w:afterAutospacing="1" w:line="240" w:lineRule="auto"/>
+        <w:rPr>
+          <w:rFonts w:ascii="Bell MT" w:eastAsia="Times New Roman" w:hAnsi="Bell MT" w:cs="Times New Roman"/>
+          <w:color w:val="000000"/>
+          <w:sz w:val="32"/>
+          <w:szCs w:val="32"/>
+        </w:rPr>
+      </w:pPr>
+      <w:r>
+        <w:rPr>
+          <w:rFonts w:ascii="Bell MT" w:eastAsia="Times New Roman" w:hAnsi="Bell MT" w:cs="Times New Roman"/>
+          <w:color w:val="000000"/>
+          <w:sz w:val="32"/>
+          <w:szCs w:val="32"/>
+        </w:rPr>
+        <w:t>Use </w:t>
+      </w:r>
+      <w:r>
+        <w:rPr>
+          <w:rFonts w:ascii="Bell MT" w:eastAsia="Times New Roman" w:hAnsi="Bell MT" w:cs="Courier New"/>
+          <w:color w:val="000000" w:themeColor="text1"/>
+          <w:sz w:val="32"/>
+          <w:szCs w:val="32"/>
+          <w:shd w:val="clear" w:color="auto" w:fill="F7F7F9"/>
+        </w:rPr>
+        <w:t>.js-*</w:t>
+      </w:r>
+      <w:r>
+        <w:rPr>
+          <w:rFonts w:ascii="Bell MT" w:eastAsia="Times New Roman" w:hAnsi="Bell MT" w:cs="Times New Roman"/>
+          <w:color w:val="000000" w:themeColor="text1"/>
+          <w:sz w:val="32"/>
+          <w:szCs w:val="32"/>
+        </w:rPr>
+        <w:t> </w:t>
+      </w:r>
+      <w:r>
+        <w:rPr>
+          <w:rFonts w:ascii="Bell MT" w:eastAsia="Times New Roman" w:hAnsi="Bell MT" w:cs="Times New Roman"/>
+          <w:color w:val="000000"/>
+          <w:sz w:val="32"/>
+          <w:szCs w:val="32"/>
+        </w:rPr>
+        <w:t>class to identify the behavior (as opposed to style), and do not contain these class to the CSS file.</w:t>
+      </w:r>
+    </w:p>
+    <w:p>
+      <w:pPr>
+        <w:pStyle w:val="Heading2"/>
+        <w:shd w:val="clear" w:color="auto" w:fill="FFFFFF"/>
+        <w:spacing w:before="150" w:beforeAutospacing="0" w:after="150" w:afterAutospacing="0"/>
+        <w:jc w:val="center"/>
+        <w:rPr>
+          <w:rFonts w:ascii="Bell MT" w:hAnsi="Bell MT" w:cs="Segoe UI"/>
+          <w:b w:val="0"/>
+          <w:bCs w:val="0"/>
+          <w:color w:val="000000"/>
+          <w:sz w:val="32"/>
+          <w:szCs w:val="32"/>
+        </w:rPr>
+      </w:pPr>
+      <w:r>
+        <w:rPr>
+          <w:rFonts w:ascii="Bell MT" w:hAnsi="Bell MT" w:cs="Segoe UI"/>
+          <w:b w:val="0"/>
+          <w:bCs w:val="0"/>
+          <w:color w:val="000000"/>
+          <w:sz w:val="32"/>
+          <w:szCs w:val="32"/>
+        </w:rPr>
+        <w:t>Selector</w:t>
+      </w:r>
+    </w:p>
+    <w:p>
+      <w:pPr>
+        <w:numPr>
+          <w:ilvl w:val="0"/>
+          <w:numId w:val="11"/>
+        </w:numPr>
+        <w:shd w:val="clear" w:color="auto" w:fill="FFFFFF"/>
+        <w:spacing w:before="100" w:beforeAutospacing="1" w:after="100" w:afterAutospacing="1" w:line="240" w:lineRule="auto"/>
+        <w:rPr>
+          <w:rFonts w:ascii="Bell MT" w:eastAsia="Times New Roman" w:hAnsi="Bell MT" w:cs="Times New Roman"/>
+          <w:color w:val="000000"/>
+          <w:sz w:val="32"/>
+          <w:szCs w:val="32"/>
+        </w:rPr>
+      </w:pPr>
+      <w:r>
+        <w:rPr>
+          <w:rFonts w:ascii="Bell MT" w:eastAsia="Times New Roman" w:hAnsi="Bell MT" w:cs="Times New Roman"/>
+          <w:color w:val="000000"/>
+          <w:sz w:val="32"/>
+          <w:szCs w:val="32"/>
+        </w:rPr>
+        <w:lastRenderedPageBreak/>
+        <w:t>For common elements use class, so conducive to optimize rendering performance.</w:t>
+      </w:r>
+    </w:p>
+    <w:p>
+      <w:pPr>
+        <w:numPr>
+          <w:ilvl w:val="0"/>
+          <w:numId w:val="11"/>
+        </w:numPr>
+        <w:shd w:val="clear" w:color="auto" w:fill="FFFFFF"/>
+        <w:spacing w:before="100" w:beforeAutospacing="1" w:after="100" w:afterAutospacing="1" w:line="240" w:lineRule="auto"/>
+        <w:rPr>
+          <w:rFonts w:ascii="Bell MT" w:eastAsia="Times New Roman" w:hAnsi="Bell MT" w:cs="Times New Roman"/>
+          <w:color w:val="000000"/>
+          <w:sz w:val="32"/>
+          <w:szCs w:val="32"/>
+        </w:rPr>
+      </w:pPr>
+      <w:r>
+        <w:rPr>
+          <w:rFonts w:ascii="Bell MT" w:eastAsia="Times New Roman" w:hAnsi="Bell MT" w:cs="Times New Roman"/>
+          <w:color w:val="000000"/>
+          <w:sz w:val="32"/>
+          <w:szCs w:val="32"/>
+        </w:rPr>
+        <w:t>For components often avoid using the property selectors. Browser performance will be affected by these factors.</w:t>
+      </w:r>
+    </w:p>
+    <w:p>
+      <w:pPr>
+        <w:numPr>
+          <w:ilvl w:val="0"/>
+          <w:numId w:val="11"/>
+        </w:numPr>
+        <w:shd w:val="clear" w:color="auto" w:fill="FFFFFF"/>
+        <w:spacing w:before="100" w:beforeAutospacing="1" w:after="100" w:afterAutospacing="1" w:line="240" w:lineRule="auto"/>
+        <w:rPr>
+          <w:rFonts w:ascii="Bell MT" w:eastAsia="Times New Roman" w:hAnsi="Bell MT" w:cs="Times New Roman"/>
+          <w:color w:val="000000"/>
+          <w:sz w:val="32"/>
+          <w:szCs w:val="32"/>
+        </w:rPr>
+      </w:pPr>
+      <w:r>
+        <w:rPr>
+          <w:rFonts w:ascii="Bell MT" w:eastAsia="Times New Roman" w:hAnsi="Bell MT" w:cs="Times New Roman"/>
+          <w:color w:val="000000"/>
+          <w:sz w:val="32"/>
+          <w:szCs w:val="32"/>
+        </w:rPr>
+        <w:t>Selectors as short as possible, and try to limit the number of elements of the selector, it is recommended not to exceed 3.</w:t>
+      </w:r>
+    </w:p>
+    <w:p>
+      <w:pPr>
+        <w:numPr>
+          <w:ilvl w:val="0"/>
+          <w:numId w:val="11"/>
+        </w:numPr>
+        <w:shd w:val="clear" w:color="auto" w:fill="FFFFFF"/>
+        <w:spacing w:before="100" w:beforeAutospacing="1" w:after="100" w:afterAutospacing="1" w:line="240" w:lineRule="auto"/>
+        <w:rPr>
+          <w:rFonts w:ascii="Bell MT" w:eastAsia="Times New Roman" w:hAnsi="Bell MT" w:cs="Times New Roman"/>
+          <w:color w:val="000000"/>
+          <w:sz w:val="32"/>
+          <w:szCs w:val="32"/>
+        </w:rPr>
+      </w:pPr>
+      <w:r>
+        <w:rPr>
+          <w:rFonts w:ascii="Bell MT" w:eastAsia="Times New Roman" w:hAnsi="Bell MT" w:cs="Times New Roman"/>
+          <w:color w:val="000000"/>
+          <w:sz w:val="32"/>
+          <w:szCs w:val="32"/>
+        </w:rPr>
+        <w:t>Only when it is necessary to limit in the last class of the parent element (ie descendant selector) (For example, do not use the class with the prefix - namespace prefix is similar).</w:t>
+      </w:r>
+    </w:p>
+    <w:p>
+      <w:pPr>
+        <w:shd w:val="clear" w:color="auto" w:fill="FFFFFF"/>
+        <w:spacing w:before="100" w:beforeAutospacing="1" w:after="100" w:afterAutospacing="1" w:line="240" w:lineRule="auto"/>
+        <w:ind w:left="720"/>
+        <w:rPr>
+          <w:rFonts w:ascii="Bell MT" w:eastAsia="Times New Roman" w:hAnsi="Bell MT" w:cs="Times New Roman"/>
+          <w:color w:val="000000"/>
+          <w:sz w:val="32"/>
+          <w:szCs w:val="32"/>
+        </w:rPr>
+      </w:pPr>
+    </w:p>
+    <w:p>
+      <w:pPr>
+        <w:shd w:val="clear" w:color="auto" w:fill="FFFFFF"/>
+        <w:spacing w:before="100" w:beforeAutospacing="1" w:after="100" w:afterAutospacing="1" w:line="240" w:lineRule="auto"/>
+        <w:ind w:left="720"/>
+        <w:rPr>
+          <w:rFonts w:ascii="Bell MT" w:eastAsia="Times New Roman" w:hAnsi="Bell MT" w:cs="Times New Roman"/>
+          <w:color w:val="000000"/>
+          <w:sz w:val="32"/>
+          <w:szCs w:val="32"/>
+        </w:rPr>
+      </w:pPr>
+    </w:p>
+    <w:p>
+      <w:pPr>
+        <w:pStyle w:val="Heading2"/>
+        <w:shd w:val="clear" w:color="auto" w:fill="FFFFFF"/>
+        <w:spacing w:before="150" w:beforeAutospacing="0" w:after="150" w:afterAutospacing="0"/>
+        <w:jc w:val="center"/>
+        <w:rPr>
+          <w:rFonts w:ascii="Bell MT" w:hAnsi="Bell MT" w:cs="Segoe UI"/>
+          <w:b w:val="0"/>
+          <w:bCs w:val="0"/>
+          <w:color w:val="000000"/>
+          <w:sz w:val="32"/>
+          <w:szCs w:val="32"/>
+        </w:rPr>
+      </w:pPr>
+    </w:p>
+    <w:p>
+      <w:pPr>
+        <w:pStyle w:val="Heading2"/>
+        <w:shd w:val="clear" w:color="auto" w:fill="FFFFFF"/>
+        <w:spacing w:before="150" w:beforeAutospacing="0" w:after="150" w:afterAutospacing="0"/>
+        <w:jc w:val="center"/>
+        <w:rPr>
+          <w:rFonts w:ascii="Bell MT" w:hAnsi="Bell MT" w:cs="Segoe UI"/>
+          <w:b w:val="0"/>
+          <w:bCs w:val="0"/>
+          <w:color w:val="000000"/>
+          <w:sz w:val="32"/>
+          <w:szCs w:val="32"/>
+        </w:rPr>
+      </w:pPr>
+    </w:p>
+    <w:p>
+      <w:pPr>
+        <w:pStyle w:val="Heading2"/>
+        <w:shd w:val="clear" w:color="auto" w:fill="FFFFFF"/>
+        <w:spacing w:before="150" w:beforeAutospacing="0" w:after="150" w:afterAutospacing="0"/>
+        <w:jc w:val="center"/>
+        <w:rPr>
+          <w:rFonts w:ascii="Bell MT" w:hAnsi="Bell MT" w:cs="Segoe UI"/>
+          <w:b w:val="0"/>
+          <w:bCs w:val="0"/>
+          <w:color w:val="000000"/>
+          <w:sz w:val="32"/>
+          <w:szCs w:val="32"/>
+        </w:rPr>
+      </w:pPr>
+    </w:p>
+    <w:p>
+      <w:pPr>
+        <w:pStyle w:val="Heading2"/>
+        <w:shd w:val="clear" w:color="auto" w:fill="FFFFFF"/>
+        <w:spacing w:before="150" w:beforeAutospacing="0" w:after="150" w:afterAutospacing="0"/>
+        <w:jc w:val="center"/>
+        <w:rPr>
+          <w:rFonts w:ascii="Bell MT" w:hAnsi="Bell MT" w:cs="Segoe UI"/>
+          <w:b w:val="0"/>
+          <w:bCs w:val="0"/>
+          <w:color w:val="000000"/>
+          <w:sz w:val="32"/>
+          <w:szCs w:val="32"/>
+        </w:rPr>
+      </w:pPr>
+      <w:r>
+        <w:rPr>
+          <w:rFonts w:ascii="Bell MT" w:hAnsi="Bell MT" w:cs="Segoe UI"/>
+          <w:b w:val="0"/>
+          <w:bCs w:val="0"/>
+          <w:color w:val="000000"/>
+          <w:sz w:val="32"/>
+          <w:szCs w:val="32"/>
+        </w:rPr>
+        <w:t>Code Organization</w:t>
+      </w:r>
+    </w:p>
+    <w:p>
+      <w:pPr>
+        <w:numPr>
+          <w:ilvl w:val="0"/>
+          <w:numId w:val="12"/>
+        </w:numPr>
+        <w:shd w:val="clear" w:color="auto" w:fill="FFFFFF"/>
+        <w:spacing w:before="100" w:beforeAutospacing="1" w:after="100" w:afterAutospacing="1" w:line="240" w:lineRule="auto"/>
+        <w:rPr>
+          <w:rFonts w:ascii="Bell MT" w:hAnsi="Bell MT" w:cs="Times New Roman"/>
+          <w:color w:val="000000"/>
+          <w:sz w:val="32"/>
+          <w:szCs w:val="32"/>
+        </w:rPr>
+      </w:pPr>
+      <w:r>
+        <w:rPr>
+          <w:rFonts w:ascii="Bell MT" w:hAnsi="Bell MT"/>
+          <w:color w:val="000000"/>
+          <w:sz w:val="32"/>
+          <w:szCs w:val="32"/>
+        </w:rPr>
+        <w:t>Component-unit organization code.</w:t>
+      </w:r>
+    </w:p>
+    <w:p>
+      <w:pPr>
+        <w:numPr>
+          <w:ilvl w:val="0"/>
+          <w:numId w:val="12"/>
+        </w:numPr>
+        <w:shd w:val="clear" w:color="auto" w:fill="FFFFFF"/>
+        <w:spacing w:before="100" w:beforeAutospacing="1" w:after="100" w:afterAutospacing="1" w:line="240" w:lineRule="auto"/>
+        <w:rPr>
+          <w:rFonts w:ascii="Bell MT" w:hAnsi="Bell MT"/>
+          <w:color w:val="000000"/>
+          <w:sz w:val="32"/>
+          <w:szCs w:val="32"/>
+        </w:rPr>
+      </w:pPr>
+      <w:r>
+        <w:rPr>
+          <w:rFonts w:ascii="Bell MT" w:hAnsi="Bell MT"/>
+          <w:color w:val="000000"/>
+          <w:sz w:val="32"/>
+          <w:szCs w:val="32"/>
+        </w:rPr>
+        <w:t>Development of consistent annotation specification.</w:t>
+      </w:r>
+    </w:p>
+    <w:p>
+      <w:pPr>
+        <w:numPr>
+          <w:ilvl w:val="0"/>
+          <w:numId w:val="12"/>
+        </w:numPr>
+        <w:shd w:val="clear" w:color="auto" w:fill="FFFFFF"/>
+        <w:spacing w:before="100" w:beforeAutospacing="1" w:after="100" w:afterAutospacing="1" w:line="240" w:lineRule="auto"/>
+        <w:rPr>
+          <w:rFonts w:ascii="Bell MT" w:hAnsi="Bell MT"/>
+          <w:color w:val="000000"/>
+          <w:sz w:val="32"/>
+          <w:szCs w:val="32"/>
+        </w:rPr>
+      </w:pPr>
+      <w:r>
+        <w:rPr>
+          <w:rFonts w:ascii="Bell MT" w:hAnsi="Bell MT"/>
+          <w:color w:val="000000"/>
+          <w:sz w:val="32"/>
+          <w:szCs w:val="32"/>
+        </w:rPr>
+        <w:t>Use consistent whitespace separated into blocks of code, so conducive to scan large documents.</w:t>
+      </w:r>
+    </w:p>
+    <w:p>
+      <w:pPr>
+        <w:numPr>
+          <w:ilvl w:val="0"/>
+          <w:numId w:val="12"/>
+        </w:numPr>
+        <w:shd w:val="clear" w:color="auto" w:fill="FFFFFF"/>
+        <w:spacing w:before="100" w:beforeAutospacing="1" w:after="100" w:afterAutospacing="1" w:line="240" w:lineRule="auto"/>
+        <w:rPr>
+          <w:rFonts w:ascii="Bell MT" w:hAnsi="Bell MT"/>
+          <w:color w:val="000000"/>
+          <w:sz w:val="32"/>
+          <w:szCs w:val="32"/>
+        </w:rPr>
+      </w:pPr>
+      <w:r>
+        <w:rPr>
+          <w:rFonts w:ascii="Bell MT" w:hAnsi="Bell MT"/>
+          <w:color w:val="000000"/>
+          <w:sz w:val="32"/>
+          <w:szCs w:val="32"/>
+        </w:rPr>
+        <w:t>If more than one CSS file, in the form of spin-off assembly rather than the page, because the page will be reorganized, and the assembly will be moved.</w:t>
+      </w:r>
+    </w:p>
+    <w:p>
+      <w:pPr>
+        <w:rPr>
+          <w:rFonts w:ascii="Bell MT" w:hAnsi="Bell MT"/>
+          <w:sz w:val="32"/>
+          <w:szCs w:val="32"/>
+        </w:rPr>
+      </w:pPr>
+    </w:p>
+    <w:p>
+      <w:pPr>
+        <w:shd w:val="clear" w:color="auto" w:fill="FFFFFF"/>
+        <w:spacing w:before="100" w:beforeAutospacing="1" w:after="100" w:afterAutospacing="1" w:line="240" w:lineRule="auto"/>
+        <w:rPr>
+          <w:rFonts w:ascii="Bell MT" w:hAnsi="Bell MT"/>
+          <w:color w:val="000000"/>
+          <w:sz w:val="32"/>
+          <w:szCs w:val="32"/>
+        </w:rPr>
+      </w:pPr>
+      <w:bookmarkStart w:id="0" w:name="_GoBack"/>
+      <w:bookmarkEnd w:id="0"/>
     </w:p>
     <w:p>
       <w:pPr>
@@ -2479,6 +4858,155 @@
 <file path=word/numbering.xml><?xml version="1.0" encoding="utf-8"?>
 <w:numbering xmlns:wpc="http://schemas.microsoft.com/office/word/2010/wordprocessingCanvas" xmlns:cx="http://schemas.microsoft.com/office/drawing/2014/chartex" xmlns:mc="http://schemas.openxmlformats.org/markup-compatibility/2006" xmlns:o="urn:schemas-microsoft-com:office:office" xmlns:r="http://schemas.openxmlformats.org/officeDocument/2006/relationships" xmlns:m="http://schemas.openxmlformats.org/officeDocument/2006/math" xmlns:v="urn:schemas-microsoft-com:vml" xmlns:wp14="http://schemas.microsoft.com/office/word/2010/wordprocessingDrawing" xmlns:wp="http://schemas.openxmlformats.org/drawingml/2006/wordprocessingDrawing" xmlns:w10="urn:schemas-microsoft-com:office:word" xmlns:w="http://schemas.openxmlformats.org/wordprocessingml/2006/main" xmlns:w14="http://schemas.microsoft.com/office/word/2010/wordml" xmlns:w15="http://schemas.microsoft.com/office/word/2012/wordml" xmlns:w16se="http://schemas.microsoft.com/office/word/2015/wordml/symex" xmlns:wpg="http://schemas.microsoft.com/office/word/2010/wordprocessingGroup" xmlns:wpi="http://schemas.microsoft.com/office/word/2010/wordprocessingInk" xmlns:wne="http://schemas.microsoft.com/office/word/2006/wordml" xmlns:wps="http://schemas.microsoft.com/office/word/2010/wordprocessingShape" mc:Ignorable="w14 w15 w16se wp14">
   <w:abstractNum w:abstractNumId="0" w15:restartNumberingAfterBreak="0">
+    <w:nsid w:val="1551011E"/>
+    <w:multiLevelType w:val="multilevel"/>
+    <w:tmpl w:val="3B22F55A"/>
+    <w:lvl w:ilvl="0">
+      <w:start w:val="1"/>
+      <w:numFmt w:val="bullet"/>
+      <w:lvlText w:val=""/>
+      <w:lvlJc w:val="left"/>
+      <w:pPr>
+        <w:tabs>
+          <w:tab w:val="num" w:pos="720"/>
+        </w:tabs>
+        <w:ind w:left="720" w:hanging="360"/>
+      </w:pPr>
+      <w:rPr>
+        <w:rFonts w:ascii="Symbol" w:hAnsi="Symbol" w:hint="default"/>
+        <w:sz w:val="20"/>
+      </w:rPr>
+    </w:lvl>
+    <w:lvl w:ilvl="1" w:tentative="1">
+      <w:start w:val="1"/>
+      <w:numFmt w:val="bullet"/>
+      <w:lvlText w:val="o"/>
+      <w:lvlJc w:val="left"/>
+      <w:pPr>
+        <w:tabs>
+          <w:tab w:val="num" w:pos="1440"/>
+        </w:tabs>
+        <w:ind w:left="1440" w:hanging="360"/>
+      </w:pPr>
+      <w:rPr>
+        <w:rFonts w:ascii="Courier New" w:hAnsi="Courier New" w:hint="default"/>
+        <w:sz w:val="20"/>
+      </w:rPr>
+    </w:lvl>
+    <w:lvl w:ilvl="2" w:tentative="1">
+      <w:start w:val="1"/>
+      <w:numFmt w:val="bullet"/>
+      <w:lvlText w:val=""/>
+      <w:lvlJc w:val="left"/>
+      <w:pPr>
+        <w:tabs>
+          <w:tab w:val="num" w:pos="2160"/>
+        </w:tabs>
+        <w:ind w:left="2160" w:hanging="360"/>
+      </w:pPr>
+      <w:rPr>
+        <w:rFonts w:ascii="Wingdings" w:hAnsi="Wingdings" w:hint="default"/>
+        <w:sz w:val="20"/>
+      </w:rPr>
+    </w:lvl>
+    <w:lvl w:ilvl="3" w:tentative="1">
+      <w:start w:val="1"/>
+      <w:numFmt w:val="bullet"/>
+      <w:lvlText w:val=""/>
+      <w:lvlJc w:val="left"/>
+      <w:pPr>
+        <w:tabs>
+          <w:tab w:val="num" w:pos="2880"/>
+        </w:tabs>
+        <w:ind w:left="2880" w:hanging="360"/>
+      </w:pPr>
+      <w:rPr>
+        <w:rFonts w:ascii="Wingdings" w:hAnsi="Wingdings" w:hint="default"/>
+        <w:sz w:val="20"/>
+      </w:rPr>
+    </w:lvl>
+    <w:lvl w:ilvl="4" w:tentative="1">
+      <w:start w:val="1"/>
+      <w:numFmt w:val="bullet"/>
+      <w:lvlText w:val=""/>
+      <w:lvlJc w:val="left"/>
+      <w:pPr>
+        <w:tabs>
+          <w:tab w:val="num" w:pos="3600"/>
+        </w:tabs>
+        <w:ind w:left="3600" w:hanging="360"/>
+      </w:pPr>
+      <w:rPr>
+        <w:rFonts w:ascii="Wingdings" w:hAnsi="Wingdings" w:hint="default"/>
+        <w:sz w:val="20"/>
+      </w:rPr>
+    </w:lvl>
+    <w:lvl w:ilvl="5" w:tentative="1">
+      <w:start w:val="1"/>
+      <w:numFmt w:val="bullet"/>
+      <w:lvlText w:val=""/>
+      <w:lvlJc w:val="left"/>
+      <w:pPr>
+        <w:tabs>
+          <w:tab w:val="num" w:pos="4320"/>
+        </w:tabs>
+        <w:ind w:left="4320" w:hanging="360"/>
+      </w:pPr>
+      <w:rPr>
+        <w:rFonts w:ascii="Wingdings" w:hAnsi="Wingdings" w:hint="default"/>
+        <w:sz w:val="20"/>
+      </w:rPr>
+    </w:lvl>
+    <w:lvl w:ilvl="6" w:tentative="1">
+      <w:start w:val="1"/>
+      <w:numFmt w:val="bullet"/>
+      <w:lvlText w:val=""/>
+      <w:lvlJc w:val="left"/>
+      <w:pPr>
+        <w:tabs>
+          <w:tab w:val="num" w:pos="5040"/>
+        </w:tabs>
+        <w:ind w:left="5040" w:hanging="360"/>
+      </w:pPr>
+      <w:rPr>
+        <w:rFonts w:ascii="Wingdings" w:hAnsi="Wingdings" w:hint="default"/>
+        <w:sz w:val="20"/>
+      </w:rPr>
+    </w:lvl>
+    <w:lvl w:ilvl="7" w:tentative="1">
+      <w:start w:val="1"/>
+      <w:numFmt w:val="bullet"/>
+      <w:lvlText w:val=""/>
+      <w:lvlJc w:val="left"/>
+      <w:pPr>
+        <w:tabs>
+          <w:tab w:val="num" w:pos="5760"/>
+        </w:tabs>
+        <w:ind w:left="5760" w:hanging="360"/>
+      </w:pPr>
+      <w:rPr>
+        <w:rFonts w:ascii="Wingdings" w:hAnsi="Wingdings" w:hint="default"/>
+        <w:sz w:val="20"/>
+      </w:rPr>
+    </w:lvl>
+    <w:lvl w:ilvl="8" w:tentative="1">
+      <w:start w:val="1"/>
+      <w:numFmt w:val="bullet"/>
+      <w:lvlText w:val=""/>
+      <w:lvlJc w:val="left"/>
+      <w:pPr>
+        <w:tabs>
+          <w:tab w:val="num" w:pos="6480"/>
+        </w:tabs>
+        <w:ind w:left="6480" w:hanging="360"/>
+      </w:pPr>
+      <w:rPr>
+        <w:rFonts w:ascii="Wingdings" w:hAnsi="Wingdings" w:hint="default"/>
+        <w:sz w:val="20"/>
+      </w:rPr>
+    </w:lvl>
+  </w:abstractNum>
+  <w:abstractNum w:abstractNumId="1" w15:restartNumberingAfterBreak="0">
     <w:nsid w:val="295154E9"/>
     <w:multiLevelType w:val="multilevel"/>
     <w:tmpl w:val="507AAC90"/>
@@ -2627,7 +5155,206 @@
       </w:rPr>
     </w:lvl>
   </w:abstractNum>
-  <w:abstractNum w:abstractNumId="1" w15:restartNumberingAfterBreak="0">
+  <w:abstractNum w:abstractNumId="2" w15:restartNumberingAfterBreak="0">
+    <w:nsid w:val="29EE41D4"/>
+    <w:multiLevelType w:val="hybridMultilevel"/>
+    <w:tmpl w:val="30E88A30"/>
+    <w:lvl w:ilvl="0" w:tplc="04090001">
+      <w:start w:val="1"/>
+      <w:numFmt w:val="bullet"/>
+      <w:lvlText w:val=""/>
+      <w:lvlJc w:val="left"/>
+      <w:pPr>
+        <w:ind w:left="720" w:hanging="360"/>
+      </w:pPr>
+      <w:rPr>
+        <w:rFonts w:ascii="Symbol" w:hAnsi="Symbol" w:hint="default"/>
+      </w:rPr>
+    </w:lvl>
+    <w:lvl w:ilvl="1" w:tplc="04090003" w:tentative="1">
+      <w:start w:val="1"/>
+      <w:numFmt w:val="bullet"/>
+      <w:lvlText w:val="o"/>
+      <w:lvlJc w:val="left"/>
+      <w:pPr>
+        <w:ind w:left="1440" w:hanging="360"/>
+      </w:pPr>
+      <w:rPr>
+        <w:rFonts w:ascii="Courier New" w:hAnsi="Courier New" w:cs="Courier New" w:hint="default"/>
+      </w:rPr>
+    </w:lvl>
+    <w:lvl w:ilvl="2" w:tplc="04090005" w:tentative="1">
+      <w:start w:val="1"/>
+      <w:numFmt w:val="bullet"/>
+      <w:lvlText w:val=""/>
+      <w:lvlJc w:val="left"/>
+      <w:pPr>
+        <w:ind w:left="2160" w:hanging="360"/>
+      </w:pPr>
+      <w:rPr>
+        <w:rFonts w:ascii="Wingdings" w:hAnsi="Wingdings" w:hint="default"/>
+      </w:rPr>
+    </w:lvl>
+    <w:lvl w:ilvl="3" w:tplc="04090001" w:tentative="1">
+      <w:start w:val="1"/>
+      <w:numFmt w:val="bullet"/>
+      <w:lvlText w:val=""/>
+      <w:lvlJc w:val="left"/>
+      <w:pPr>
+        <w:ind w:left="2880" w:hanging="360"/>
+      </w:pPr>
+      <w:rPr>
+        <w:rFonts w:ascii="Symbol" w:hAnsi="Symbol" w:hint="default"/>
+      </w:rPr>
+    </w:lvl>
+    <w:lvl w:ilvl="4" w:tplc="04090003" w:tentative="1">
+      <w:start w:val="1"/>
+      <w:numFmt w:val="bullet"/>
+      <w:lvlText w:val="o"/>
+      <w:lvlJc w:val="left"/>
+      <w:pPr>
+        <w:ind w:left="3600" w:hanging="360"/>
+      </w:pPr>
+      <w:rPr>
+        <w:rFonts w:ascii="Courier New" w:hAnsi="Courier New" w:cs="Courier New" w:hint="default"/>
+      </w:rPr>
+    </w:lvl>
+    <w:lvl w:ilvl="5" w:tplc="04090005" w:tentative="1">
+      <w:start w:val="1"/>
+      <w:numFmt w:val="bullet"/>
+      <w:lvlText w:val=""/>
+      <w:lvlJc w:val="left"/>
+      <w:pPr>
+        <w:ind w:left="4320" w:hanging="360"/>
+      </w:pPr>
+      <w:rPr>
+        <w:rFonts w:ascii="Wingdings" w:hAnsi="Wingdings" w:hint="default"/>
+      </w:rPr>
+    </w:lvl>
+    <w:lvl w:ilvl="6" w:tplc="04090001" w:tentative="1">
+      <w:start w:val="1"/>
+      <w:numFmt w:val="bullet"/>
+      <w:lvlText w:val=""/>
+      <w:lvlJc w:val="left"/>
+      <w:pPr>
+        <w:ind w:left="5040" w:hanging="360"/>
+      </w:pPr>
+      <w:rPr>
+        <w:rFonts w:ascii="Symbol" w:hAnsi="Symbol" w:hint="default"/>
+      </w:rPr>
+    </w:lvl>
+    <w:lvl w:ilvl="7" w:tplc="04090003" w:tentative="1">
+      <w:start w:val="1"/>
+      <w:numFmt w:val="bullet"/>
+      <w:lvlText w:val="o"/>
+      <w:lvlJc w:val="left"/>
+      <w:pPr>
+        <w:ind w:left="5760" w:hanging="360"/>
+      </w:pPr>
+      <w:rPr>
+        <w:rFonts w:ascii="Courier New" w:hAnsi="Courier New" w:cs="Courier New" w:hint="default"/>
+      </w:rPr>
+    </w:lvl>
+    <w:lvl w:ilvl="8" w:tplc="04090005" w:tentative="1">
+      <w:start w:val="1"/>
+      <w:numFmt w:val="bullet"/>
+      <w:lvlText w:val=""/>
+      <w:lvlJc w:val="left"/>
+      <w:pPr>
+        <w:ind w:left="6480" w:hanging="360"/>
+      </w:pPr>
+      <w:rPr>
+        <w:rFonts w:ascii="Wingdings" w:hAnsi="Wingdings" w:hint="default"/>
+      </w:rPr>
+    </w:lvl>
+  </w:abstractNum>
+  <w:abstractNum w:abstractNumId="3" w15:restartNumberingAfterBreak="0">
+    <w:nsid w:val="30015C09"/>
+    <w:multiLevelType w:val="hybridMultilevel"/>
+    <w:tmpl w:val="FF62DE5A"/>
+    <w:lvl w:ilvl="0" w:tplc="0409000F">
+      <w:start w:val="1"/>
+      <w:numFmt w:val="decimal"/>
+      <w:lvlText w:val="%1."/>
+      <w:lvlJc w:val="left"/>
+      <w:pPr>
+        <w:ind w:left="2340" w:hanging="360"/>
+      </w:pPr>
+    </w:lvl>
+    <w:lvl w:ilvl="1" w:tplc="04090019" w:tentative="1">
+      <w:start w:val="1"/>
+      <w:numFmt w:val="lowerLetter"/>
+      <w:lvlText w:val="%2."/>
+      <w:lvlJc w:val="left"/>
+      <w:pPr>
+        <w:ind w:left="2880" w:hanging="360"/>
+      </w:pPr>
+    </w:lvl>
+    <w:lvl w:ilvl="2" w:tplc="0409001B" w:tentative="1">
+      <w:start w:val="1"/>
+      <w:numFmt w:val="lowerRoman"/>
+      <w:lvlText w:val="%3."/>
+      <w:lvlJc w:val="right"/>
+      <w:pPr>
+        <w:ind w:left="3600" w:hanging="180"/>
+      </w:pPr>
+    </w:lvl>
+    <w:lvl w:ilvl="3" w:tplc="0409000F" w:tentative="1">
+      <w:start w:val="1"/>
+      <w:numFmt w:val="decimal"/>
+      <w:lvlText w:val="%4."/>
+      <w:lvlJc w:val="left"/>
+      <w:pPr>
+        <w:ind w:left="4320" w:hanging="360"/>
+      </w:pPr>
+    </w:lvl>
+    <w:lvl w:ilvl="4" w:tplc="04090019" w:tentative="1">
+      <w:start w:val="1"/>
+      <w:numFmt w:val="lowerLetter"/>
+      <w:lvlText w:val="%5."/>
+      <w:lvlJc w:val="left"/>
+      <w:pPr>
+        <w:ind w:left="5040" w:hanging="360"/>
+      </w:pPr>
+    </w:lvl>
+    <w:lvl w:ilvl="5" w:tplc="0409001B" w:tentative="1">
+      <w:start w:val="1"/>
+      <w:numFmt w:val="lowerRoman"/>
+      <w:lvlText w:val="%6."/>
+      <w:lvlJc w:val="right"/>
+      <w:pPr>
+        <w:ind w:left="5760" w:hanging="180"/>
+      </w:pPr>
+    </w:lvl>
+    <w:lvl w:ilvl="6" w:tplc="0409000F" w:tentative="1">
+      <w:start w:val="1"/>
+      <w:numFmt w:val="decimal"/>
+      <w:lvlText w:val="%7."/>
+      <w:lvlJc w:val="left"/>
+      <w:pPr>
+        <w:ind w:left="6480" w:hanging="360"/>
+      </w:pPr>
+    </w:lvl>
+    <w:lvl w:ilvl="7" w:tplc="04090019" w:tentative="1">
+      <w:start w:val="1"/>
+      <w:numFmt w:val="lowerLetter"/>
+      <w:lvlText w:val="%8."/>
+      <w:lvlJc w:val="left"/>
+      <w:pPr>
+        <w:ind w:left="7200" w:hanging="360"/>
+      </w:pPr>
+    </w:lvl>
+    <w:lvl w:ilvl="8" w:tplc="0409001B" w:tentative="1">
+      <w:start w:val="1"/>
+      <w:numFmt w:val="lowerRoman"/>
+      <w:lvlText w:val="%9."/>
+      <w:lvlJc w:val="right"/>
+      <w:pPr>
+        <w:ind w:left="7920" w:hanging="180"/>
+      </w:pPr>
+    </w:lvl>
+  </w:abstractNum>
+  <w:abstractNum w:abstractNumId="4" w15:restartNumberingAfterBreak="0">
     <w:nsid w:val="40A966C2"/>
     <w:multiLevelType w:val="multilevel"/>
     <w:tmpl w:val="C9F655CA"/>
@@ -2776,7 +5503,242 @@
       </w:rPr>
     </w:lvl>
   </w:abstractNum>
-  <w:abstractNum w:abstractNumId="2" w15:restartNumberingAfterBreak="0">
+  <w:abstractNum w:abstractNumId="5" w15:restartNumberingAfterBreak="0">
+    <w:nsid w:val="41B50894"/>
+    <w:multiLevelType w:val="multilevel"/>
+    <w:tmpl w:val="A834425C"/>
+    <w:lvl w:ilvl="0">
+      <w:start w:val="1"/>
+      <w:numFmt w:val="bullet"/>
+      <w:lvlText w:val=""/>
+      <w:lvlJc w:val="left"/>
+      <w:pPr>
+        <w:tabs>
+          <w:tab w:val="num" w:pos="720"/>
+        </w:tabs>
+        <w:ind w:left="720" w:hanging="360"/>
+      </w:pPr>
+      <w:rPr>
+        <w:rFonts w:ascii="Symbol" w:hAnsi="Symbol" w:hint="default"/>
+        <w:sz w:val="20"/>
+      </w:rPr>
+    </w:lvl>
+    <w:lvl w:ilvl="1" w:tentative="1">
+      <w:start w:val="1"/>
+      <w:numFmt w:val="bullet"/>
+      <w:lvlText w:val="o"/>
+      <w:lvlJc w:val="left"/>
+      <w:pPr>
+        <w:tabs>
+          <w:tab w:val="num" w:pos="1440"/>
+        </w:tabs>
+        <w:ind w:left="1440" w:hanging="360"/>
+      </w:pPr>
+      <w:rPr>
+        <w:rFonts w:ascii="Courier New" w:hAnsi="Courier New" w:hint="default"/>
+        <w:sz w:val="20"/>
+      </w:rPr>
+    </w:lvl>
+    <w:lvl w:ilvl="2" w:tentative="1">
+      <w:start w:val="1"/>
+      <w:numFmt w:val="bullet"/>
+      <w:lvlText w:val=""/>
+      <w:lvlJc w:val="left"/>
+      <w:pPr>
+        <w:tabs>
+          <w:tab w:val="num" w:pos="2160"/>
+        </w:tabs>
+        <w:ind w:left="2160" w:hanging="360"/>
+      </w:pPr>
+      <w:rPr>
+        <w:rFonts w:ascii="Wingdings" w:hAnsi="Wingdings" w:hint="default"/>
+        <w:sz w:val="20"/>
+      </w:rPr>
+    </w:lvl>
+    <w:lvl w:ilvl="3" w:tentative="1">
+      <w:start w:val="1"/>
+      <w:numFmt w:val="bullet"/>
+      <w:lvlText w:val=""/>
+      <w:lvlJc w:val="left"/>
+      <w:pPr>
+        <w:tabs>
+          <w:tab w:val="num" w:pos="2880"/>
+        </w:tabs>
+        <w:ind w:left="2880" w:hanging="360"/>
+      </w:pPr>
+      <w:rPr>
+        <w:rFonts w:ascii="Wingdings" w:hAnsi="Wingdings" w:hint="default"/>
+        <w:sz w:val="20"/>
+      </w:rPr>
+    </w:lvl>
+    <w:lvl w:ilvl="4" w:tentative="1">
+      <w:start w:val="1"/>
+      <w:numFmt w:val="bullet"/>
+      <w:lvlText w:val=""/>
+      <w:lvlJc w:val="left"/>
+      <w:pPr>
+        <w:tabs>
+          <w:tab w:val="num" w:pos="3600"/>
+        </w:tabs>
+        <w:ind w:left="3600" w:hanging="360"/>
+      </w:pPr>
+      <w:rPr>
+        <w:rFonts w:ascii="Wingdings" w:hAnsi="Wingdings" w:hint="default"/>
+        <w:sz w:val="20"/>
+      </w:rPr>
+    </w:lvl>
+    <w:lvl w:ilvl="5" w:tentative="1">
+      <w:start w:val="1"/>
+      <w:numFmt w:val="bullet"/>
+      <w:lvlText w:val=""/>
+      <w:lvlJc w:val="left"/>
+      <w:pPr>
+        <w:tabs>
+          <w:tab w:val="num" w:pos="4320"/>
+        </w:tabs>
+        <w:ind w:left="4320" w:hanging="360"/>
+      </w:pPr>
+      <w:rPr>
+        <w:rFonts w:ascii="Wingdings" w:hAnsi="Wingdings" w:hint="default"/>
+        <w:sz w:val="20"/>
+      </w:rPr>
+    </w:lvl>
+    <w:lvl w:ilvl="6" w:tentative="1">
+      <w:start w:val="1"/>
+      <w:numFmt w:val="bullet"/>
+      <w:lvlText w:val=""/>
+      <w:lvlJc w:val="left"/>
+      <w:pPr>
+        <w:tabs>
+          <w:tab w:val="num" w:pos="5040"/>
+        </w:tabs>
+        <w:ind w:left="5040" w:hanging="360"/>
+      </w:pPr>
+      <w:rPr>
+        <w:rFonts w:ascii="Wingdings" w:hAnsi="Wingdings" w:hint="default"/>
+        <w:sz w:val="20"/>
+      </w:rPr>
+    </w:lvl>
+    <w:lvl w:ilvl="7" w:tentative="1">
+      <w:start w:val="1"/>
+      <w:numFmt w:val="bullet"/>
+      <w:lvlText w:val=""/>
+      <w:lvlJc w:val="left"/>
+      <w:pPr>
+        <w:tabs>
+          <w:tab w:val="num" w:pos="5760"/>
+        </w:tabs>
+        <w:ind w:left="5760" w:hanging="360"/>
+      </w:pPr>
+      <w:rPr>
+        <w:rFonts w:ascii="Wingdings" w:hAnsi="Wingdings" w:hint="default"/>
+        <w:sz w:val="20"/>
+      </w:rPr>
+    </w:lvl>
+    <w:lvl w:ilvl="8" w:tentative="1">
+      <w:start w:val="1"/>
+      <w:numFmt w:val="bullet"/>
+      <w:lvlText w:val=""/>
+      <w:lvlJc w:val="left"/>
+      <w:pPr>
+        <w:tabs>
+          <w:tab w:val="num" w:pos="6480"/>
+        </w:tabs>
+        <w:ind w:left="6480" w:hanging="360"/>
+      </w:pPr>
+      <w:rPr>
+        <w:rFonts w:ascii="Wingdings" w:hAnsi="Wingdings" w:hint="default"/>
+        <w:sz w:val="20"/>
+      </w:rPr>
+    </w:lvl>
+  </w:abstractNum>
+  <w:abstractNum w:abstractNumId="6" w15:restartNumberingAfterBreak="0">
+    <w:nsid w:val="43A00F53"/>
+    <w:multiLevelType w:val="hybridMultilevel"/>
+    <w:tmpl w:val="323A2F92"/>
+    <w:lvl w:ilvl="0" w:tplc="0409000F">
+      <w:start w:val="1"/>
+      <w:numFmt w:val="decimal"/>
+      <w:lvlText w:val="%1."/>
+      <w:lvlJc w:val="left"/>
+      <w:pPr>
+        <w:ind w:left="1440" w:hanging="360"/>
+      </w:pPr>
+    </w:lvl>
+    <w:lvl w:ilvl="1" w:tplc="04090019" w:tentative="1">
+      <w:start w:val="1"/>
+      <w:numFmt w:val="lowerLetter"/>
+      <w:lvlText w:val="%2."/>
+      <w:lvlJc w:val="left"/>
+      <w:pPr>
+        <w:ind w:left="2160" w:hanging="360"/>
+      </w:pPr>
+    </w:lvl>
+    <w:lvl w:ilvl="2" w:tplc="0409001B" w:tentative="1">
+      <w:start w:val="1"/>
+      <w:numFmt w:val="lowerRoman"/>
+      <w:lvlText w:val="%3."/>
+      <w:lvlJc w:val="right"/>
+      <w:pPr>
+        <w:ind w:left="2880" w:hanging="180"/>
+      </w:pPr>
+    </w:lvl>
+    <w:lvl w:ilvl="3" w:tplc="0409000F" w:tentative="1">
+      <w:start w:val="1"/>
+      <w:numFmt w:val="decimal"/>
+      <w:lvlText w:val="%4."/>
+      <w:lvlJc w:val="left"/>
+      <w:pPr>
+        <w:ind w:left="3600" w:hanging="360"/>
+      </w:pPr>
+    </w:lvl>
+    <w:lvl w:ilvl="4" w:tplc="04090019" w:tentative="1">
+      <w:start w:val="1"/>
+      <w:numFmt w:val="lowerLetter"/>
+      <w:lvlText w:val="%5."/>
+      <w:lvlJc w:val="left"/>
+      <w:pPr>
+        <w:ind w:left="4320" w:hanging="360"/>
+      </w:pPr>
+    </w:lvl>
+    <w:lvl w:ilvl="5" w:tplc="0409001B" w:tentative="1">
+      <w:start w:val="1"/>
+      <w:numFmt w:val="lowerRoman"/>
+      <w:lvlText w:val="%6."/>
+      <w:lvlJc w:val="right"/>
+      <w:pPr>
+        <w:ind w:left="5040" w:hanging="180"/>
+      </w:pPr>
+    </w:lvl>
+    <w:lvl w:ilvl="6" w:tplc="0409000F" w:tentative="1">
+      <w:start w:val="1"/>
+      <w:numFmt w:val="decimal"/>
+      <w:lvlText w:val="%7."/>
+      <w:lvlJc w:val="left"/>
+      <w:pPr>
+        <w:ind w:left="5760" w:hanging="360"/>
+      </w:pPr>
+    </w:lvl>
+    <w:lvl w:ilvl="7" w:tplc="04090019" w:tentative="1">
+      <w:start w:val="1"/>
+      <w:numFmt w:val="lowerLetter"/>
+      <w:lvlText w:val="%8."/>
+      <w:lvlJc w:val="left"/>
+      <w:pPr>
+        <w:ind w:left="6480" w:hanging="360"/>
+      </w:pPr>
+    </w:lvl>
+    <w:lvl w:ilvl="8" w:tplc="0409001B" w:tentative="1">
+      <w:start w:val="1"/>
+      <w:numFmt w:val="lowerRoman"/>
+      <w:lvlText w:val="%9."/>
+      <w:lvlJc w:val="right"/>
+      <w:pPr>
+        <w:ind w:left="7200" w:hanging="180"/>
+      </w:pPr>
+    </w:lvl>
+  </w:abstractNum>
+  <w:abstractNum w:abstractNumId="7" w15:restartNumberingAfterBreak="0">
     <w:nsid w:val="454D6567"/>
     <w:multiLevelType w:val="multilevel"/>
     <w:tmpl w:val="E188BD6E"/>
@@ -2925,7 +5887,156 @@
       </w:rPr>
     </w:lvl>
   </w:abstractNum>
-  <w:abstractNum w:abstractNumId="3" w15:restartNumberingAfterBreak="0">
+  <w:abstractNum w:abstractNumId="8" w15:restartNumberingAfterBreak="0">
+    <w:nsid w:val="4911455D"/>
+    <w:multiLevelType w:val="multilevel"/>
+    <w:tmpl w:val="A0567608"/>
+    <w:lvl w:ilvl="0">
+      <w:start w:val="1"/>
+      <w:numFmt w:val="bullet"/>
+      <w:lvlText w:val=""/>
+      <w:lvlJc w:val="left"/>
+      <w:pPr>
+        <w:tabs>
+          <w:tab w:val="num" w:pos="720"/>
+        </w:tabs>
+        <w:ind w:left="720" w:hanging="360"/>
+      </w:pPr>
+      <w:rPr>
+        <w:rFonts w:ascii="Symbol" w:hAnsi="Symbol" w:hint="default"/>
+        <w:sz w:val="20"/>
+      </w:rPr>
+    </w:lvl>
+    <w:lvl w:ilvl="1" w:tentative="1">
+      <w:start w:val="1"/>
+      <w:numFmt w:val="bullet"/>
+      <w:lvlText w:val="o"/>
+      <w:lvlJc w:val="left"/>
+      <w:pPr>
+        <w:tabs>
+          <w:tab w:val="num" w:pos="1440"/>
+        </w:tabs>
+        <w:ind w:left="1440" w:hanging="360"/>
+      </w:pPr>
+      <w:rPr>
+        <w:rFonts w:ascii="Courier New" w:hAnsi="Courier New" w:hint="default"/>
+        <w:sz w:val="20"/>
+      </w:rPr>
+    </w:lvl>
+    <w:lvl w:ilvl="2" w:tentative="1">
+      <w:start w:val="1"/>
+      <w:numFmt w:val="bullet"/>
+      <w:lvlText w:val=""/>
+      <w:lvlJc w:val="left"/>
+      <w:pPr>
+        <w:tabs>
+          <w:tab w:val="num" w:pos="2160"/>
+        </w:tabs>
+        <w:ind w:left="2160" w:hanging="360"/>
+      </w:pPr>
+      <w:rPr>
+        <w:rFonts w:ascii="Wingdings" w:hAnsi="Wingdings" w:hint="default"/>
+        <w:sz w:val="20"/>
+      </w:rPr>
+    </w:lvl>
+    <w:lvl w:ilvl="3" w:tentative="1">
+      <w:start w:val="1"/>
+      <w:numFmt w:val="bullet"/>
+      <w:lvlText w:val=""/>
+      <w:lvlJc w:val="left"/>
+      <w:pPr>
+        <w:tabs>
+          <w:tab w:val="num" w:pos="2880"/>
+        </w:tabs>
+        <w:ind w:left="2880" w:hanging="360"/>
+      </w:pPr>
+      <w:rPr>
+        <w:rFonts w:ascii="Wingdings" w:hAnsi="Wingdings" w:hint="default"/>
+        <w:sz w:val="20"/>
+      </w:rPr>
+    </w:lvl>
+    <w:lvl w:ilvl="4" w:tentative="1">
+      <w:start w:val="1"/>
+      <w:numFmt w:val="bullet"/>
+      <w:lvlText w:val=""/>
+      <w:lvlJc w:val="left"/>
+      <w:pPr>
+        <w:tabs>
+          <w:tab w:val="num" w:pos="3600"/>
+        </w:tabs>
+        <w:ind w:left="3600" w:hanging="360"/>
+      </w:pPr>
+      <w:rPr>
+        <w:rFonts w:ascii="Wingdings" w:hAnsi="Wingdings" w:hint="default"/>
+        <w:sz w:val="20"/>
+      </w:rPr>
+    </w:lvl>
+    <w:lvl w:ilvl="5" w:tentative="1">
+      <w:start w:val="1"/>
+      <w:numFmt w:val="bullet"/>
+      <w:lvlText w:val=""/>
+      <w:lvlJc w:val="left"/>
+      <w:pPr>
+        <w:tabs>
+          <w:tab w:val="num" w:pos="4320"/>
+        </w:tabs>
+        <w:ind w:left="4320" w:hanging="360"/>
+      </w:pPr>
+      <w:rPr>
+        <w:rFonts w:ascii="Wingdings" w:hAnsi="Wingdings" w:hint="default"/>
+        <w:sz w:val="20"/>
+      </w:rPr>
+    </w:lvl>
+    <w:lvl w:ilvl="6" w:tentative="1">
+      <w:start w:val="1"/>
+      <w:numFmt w:val="bullet"/>
+      <w:lvlText w:val=""/>
+      <w:lvlJc w:val="left"/>
+      <w:pPr>
+        <w:tabs>
+          <w:tab w:val="num" w:pos="5040"/>
+        </w:tabs>
+        <w:ind w:left="5040" w:hanging="360"/>
+      </w:pPr>
+      <w:rPr>
+        <w:rFonts w:ascii="Wingdings" w:hAnsi="Wingdings" w:hint="default"/>
+        <w:sz w:val="20"/>
+      </w:rPr>
+    </w:lvl>
+    <w:lvl w:ilvl="7" w:tentative="1">
+      <w:start w:val="1"/>
+      <w:numFmt w:val="bullet"/>
+      <w:lvlText w:val=""/>
+      <w:lvlJc w:val="left"/>
+      <w:pPr>
+        <w:tabs>
+          <w:tab w:val="num" w:pos="5760"/>
+        </w:tabs>
+        <w:ind w:left="5760" w:hanging="360"/>
+      </w:pPr>
+      <w:rPr>
+        <w:rFonts w:ascii="Wingdings" w:hAnsi="Wingdings" w:hint="default"/>
+        <w:sz w:val="20"/>
+      </w:rPr>
+    </w:lvl>
+    <w:lvl w:ilvl="8" w:tentative="1">
+      <w:start w:val="1"/>
+      <w:numFmt w:val="bullet"/>
+      <w:lvlText w:val=""/>
+      <w:lvlJc w:val="left"/>
+      <w:pPr>
+        <w:tabs>
+          <w:tab w:val="num" w:pos="6480"/>
+        </w:tabs>
+        <w:ind w:left="6480" w:hanging="360"/>
+      </w:pPr>
+      <w:rPr>
+        <w:rFonts w:ascii="Wingdings" w:hAnsi="Wingdings" w:hint="default"/>
+        <w:sz w:val="20"/>
+      </w:rPr>
+    </w:lvl>
+  </w:abstractNum>
+  <w:abstractNum w:abstractNumId="9" w15:restartNumberingAfterBreak="0">
     <w:nsid w:val="5EA35362"/>
     <w:multiLevelType w:val="multilevel"/>
     <w:tmpl w:val="5B90F62E"/>
@@ -3074,7 +6185,7 @@
       </w:rPr>
     </w:lvl>
   </w:abstractNum>
-  <w:abstractNum w:abstractNumId="4" w15:restartNumberingAfterBreak="0">
+  <w:abstractNum w:abstractNumId="10" w15:restartNumberingAfterBreak="0">
     <w:nsid w:val="66813F34"/>
     <w:multiLevelType w:val="multilevel"/>
     <w:tmpl w:val="C2084270"/>
@@ -3223,20 +6334,190 @@
       </w:rPr>
     </w:lvl>
   </w:abstractNum>
+  <w:abstractNum w:abstractNumId="11" w15:restartNumberingAfterBreak="0">
+    <w:nsid w:val="7F83251A"/>
+    <w:multiLevelType w:val="multilevel"/>
+    <w:tmpl w:val="41908144"/>
+    <w:lvl w:ilvl="0">
+      <w:start w:val="1"/>
+      <w:numFmt w:val="bullet"/>
+      <w:lvlText w:val=""/>
+      <w:lvlJc w:val="left"/>
+      <w:pPr>
+        <w:tabs>
+          <w:tab w:val="num" w:pos="720"/>
+        </w:tabs>
+        <w:ind w:left="720" w:hanging="360"/>
+      </w:pPr>
+      <w:rPr>
+        <w:rFonts w:ascii="Symbol" w:hAnsi="Symbol" w:hint="default"/>
+        <w:sz w:val="20"/>
+      </w:rPr>
+    </w:lvl>
+    <w:lvl w:ilvl="1" w:tentative="1">
+      <w:start w:val="1"/>
+      <w:numFmt w:val="bullet"/>
+      <w:lvlText w:val="o"/>
+      <w:lvlJc w:val="left"/>
+      <w:pPr>
+        <w:tabs>
+          <w:tab w:val="num" w:pos="1440"/>
+        </w:tabs>
+        <w:ind w:left="1440" w:hanging="360"/>
+      </w:pPr>
+      <w:rPr>
+        <w:rFonts w:ascii="Courier New" w:hAnsi="Courier New" w:hint="default"/>
+        <w:sz w:val="20"/>
+      </w:rPr>
+    </w:lvl>
+    <w:lvl w:ilvl="2" w:tentative="1">
+      <w:start w:val="1"/>
+      <w:numFmt w:val="bullet"/>
+      <w:lvlText w:val=""/>
+      <w:lvlJc w:val="left"/>
+      <w:pPr>
+        <w:tabs>
+          <w:tab w:val="num" w:pos="2160"/>
+        </w:tabs>
+        <w:ind w:left="2160" w:hanging="360"/>
+      </w:pPr>
+      <w:rPr>
+        <w:rFonts w:ascii="Wingdings" w:hAnsi="Wingdings" w:hint="default"/>
+        <w:sz w:val="20"/>
+      </w:rPr>
+    </w:lvl>
+    <w:lvl w:ilvl="3" w:tentative="1">
+      <w:start w:val="1"/>
+      <w:numFmt w:val="bullet"/>
+      <w:lvlText w:val=""/>
+      <w:lvlJc w:val="left"/>
+      <w:pPr>
+        <w:tabs>
+          <w:tab w:val="num" w:pos="2880"/>
+        </w:tabs>
+        <w:ind w:left="2880" w:hanging="360"/>
+      </w:pPr>
+      <w:rPr>
+        <w:rFonts w:ascii="Wingdings" w:hAnsi="Wingdings" w:hint="default"/>
+        <w:sz w:val="20"/>
+      </w:rPr>
+    </w:lvl>
+    <w:lvl w:ilvl="4" w:tentative="1">
+      <w:start w:val="1"/>
+      <w:numFmt w:val="bullet"/>
+      <w:lvlText w:val=""/>
+      <w:lvlJc w:val="left"/>
+      <w:pPr>
+        <w:tabs>
+          <w:tab w:val="num" w:pos="3600"/>
+        </w:tabs>
+        <w:ind w:left="3600" w:hanging="360"/>
+      </w:pPr>
+      <w:rPr>
+        <w:rFonts w:ascii="Wingdings" w:hAnsi="Wingdings" w:hint="default"/>
+        <w:sz w:val="20"/>
+      </w:rPr>
+    </w:lvl>
+    <w:lvl w:ilvl="5" w:tentative="1">
+      <w:start w:val="1"/>
+      <w:numFmt w:val="bullet"/>
+      <w:lvlText w:val=""/>
+      <w:lvlJc w:val="left"/>
+      <w:pPr>
+        <w:tabs>
+          <w:tab w:val="num" w:pos="4320"/>
+        </w:tabs>
+        <w:ind w:left="4320" w:hanging="360"/>
+      </w:pPr>
+      <w:rPr>
+        <w:rFonts w:ascii="Wingdings" w:hAnsi="Wingdings" w:hint="default"/>
+        <w:sz w:val="20"/>
+      </w:rPr>
+    </w:lvl>
+    <w:lvl w:ilvl="6" w:tentative="1">
+      <w:start w:val="1"/>
+      <w:numFmt w:val="bullet"/>
+      <w:lvlText w:val=""/>
+      <w:lvlJc w:val="left"/>
+      <w:pPr>
+        <w:tabs>
+          <w:tab w:val="num" w:pos="5040"/>
+        </w:tabs>
+        <w:ind w:left="5040" w:hanging="360"/>
+      </w:pPr>
+      <w:rPr>
+        <w:rFonts w:ascii="Wingdings" w:hAnsi="Wingdings" w:hint="default"/>
+        <w:sz w:val="20"/>
+      </w:rPr>
+    </w:lvl>
+    <w:lvl w:ilvl="7" w:tentative="1">
+      <w:start w:val="1"/>
+      <w:numFmt w:val="bullet"/>
+      <w:lvlText w:val=""/>
+      <w:lvlJc w:val="left"/>
+      <w:pPr>
+        <w:tabs>
+          <w:tab w:val="num" w:pos="5760"/>
+        </w:tabs>
+        <w:ind w:left="5760" w:hanging="360"/>
+      </w:pPr>
+      <w:rPr>
+        <w:rFonts w:ascii="Wingdings" w:hAnsi="Wingdings" w:hint="default"/>
+        <w:sz w:val="20"/>
+      </w:rPr>
+    </w:lvl>
+    <w:lvl w:ilvl="8" w:tentative="1">
+      <w:start w:val="1"/>
+      <w:numFmt w:val="bullet"/>
+      <w:lvlText w:val=""/>
+      <w:lvlJc w:val="left"/>
+      <w:pPr>
+        <w:tabs>
+          <w:tab w:val="num" w:pos="6480"/>
+        </w:tabs>
+        <w:ind w:left="6480" w:hanging="360"/>
+      </w:pPr>
+      <w:rPr>
+        <w:rFonts w:ascii="Wingdings" w:hAnsi="Wingdings" w:hint="default"/>
+        <w:sz w:val="20"/>
+      </w:rPr>
+    </w:lvl>
+  </w:abstractNum>
   <w:num w:numId="1">
+    <w:abstractNumId w:val="9"/>
+  </w:num>
+  <w:num w:numId="2">
+    <w:abstractNumId w:val="1"/>
+  </w:num>
+  <w:num w:numId="3">
+    <w:abstractNumId w:val="7"/>
+  </w:num>
+  <w:num w:numId="4">
+    <w:abstractNumId w:val="10"/>
+  </w:num>
+  <w:num w:numId="5">
+    <w:abstractNumId w:val="4"/>
+  </w:num>
+  <w:num w:numId="6">
+    <w:abstractNumId w:val="2"/>
+  </w:num>
+  <w:num w:numId="7">
+    <w:abstractNumId w:val="6"/>
+  </w:num>
+  <w:num w:numId="8">
+    <w:abstractNumId w:val="5"/>
+  </w:num>
+  <w:num w:numId="9">
     <w:abstractNumId w:val="3"/>
   </w:num>
-  <w:num w:numId="2">
+  <w:num w:numId="10">
+    <w:abstractNumId w:val="8"/>
+  </w:num>
+  <w:num w:numId="11">
+    <w:abstractNumId w:val="11"/>
+  </w:num>
+  <w:num w:numId="12">
     <w:abstractNumId w:val="0"/>
-  </w:num>
-  <w:num w:numId="3">
-    <w:abstractNumId w:val="2"/>
-  </w:num>
-  <w:num w:numId="4">
-    <w:abstractNumId w:val="4"/>
-  </w:num>
-  <w:num w:numId="5">
-    <w:abstractNumId w:val="1"/>
   </w:num>
 </w:numbering>
 </file>
@@ -3797,6 +7078,28 @@
       <w:bCs/>
     </w:rPr>
   </w:style>
+  <w:style w:type="paragraph" w:styleId="ListParagraph">
+    <w:name w:val="List Paragraph"/>
+    <w:basedOn w:val="Normal"/>
+    <w:uiPriority w:val="34"/>
+    <w:qFormat/>
+    <w:rsid w:val="005405C1"/>
+    <w:pPr>
+      <w:ind w:left="720"/>
+      <w:contextualSpacing/>
+    </w:pPr>
+  </w:style>
+  <w:style w:type="character" w:styleId="Emphasis">
+    <w:name w:val="Emphasis"/>
+    <w:basedOn w:val="DefaultParagraphFont"/>
+    <w:uiPriority w:val="20"/>
+    <w:qFormat/>
+    <w:rsid w:val="005405C1"/>
+    <w:rPr>
+      <w:i/>
+      <w:iCs/>
+    </w:rPr>
+  </w:style>
 </w:styles>
 </file>
 

</xml_diff>